<commit_message>
Handled Multi-User Editing deleted Branch/Service/Counter | Updated published app and user-manual
</commit_message>
<xml_diff>
--- a/Ticketing-Screen-Designer - Extended User Manual.docx
+++ b/Ticketing-Screen-Designer - Extended User Manual.docx
@@ -6995,6 +6995,9 @@
                         <w:t>9</w:t>
                       </w:r>
                       <w:r>
+                        <w:rPr>
+                          <w:noProof/>
+                        </w:rPr>
                         <w:fldChar w:fldCharType="end"/>
                       </w:r>
                       <w:r>
@@ -7201,6 +7204,9 @@
                         <w:t>10</w:t>
                       </w:r>
                       <w:r>
+                        <w:rPr>
+                          <w:noProof/>
+                        </w:rPr>
                         <w:fldChar w:fldCharType="end"/>
                       </w:r>
                       <w:r>
@@ -8902,6 +8908,8 @@
       <w:pPr>
         <w:pStyle w:val="Heading3"/>
       </w:pPr>
+      <w:bookmarkStart w:id="3" w:name="_Log_Files"/>
+      <w:bookmarkEnd w:id="3"/>
       <w:r>
         <w:rPr>
           <w:rStyle w:val="Strong"/>
@@ -9644,8 +9652,6 @@
         </w:rPr>
         <w:t xml:space="preserve"> file and a </w:t>
       </w:r>
-      <w:bookmarkStart w:id="3" w:name="_GoBack"/>
-      <w:bookmarkEnd w:id="3"/>
       <w:r>
         <w:rPr>
           <w:rFonts w:ascii="Courier New" w:eastAsia="Times New Roman" w:hAnsi="Courier New" w:cs="Courier New"/>
@@ -12414,12 +12420,6 @@
           <w:rFonts w:asciiTheme="majorBidi" w:hAnsiTheme="majorBidi" w:cstheme="majorBidi"/>
         </w:rPr>
       </w:pPr>
-      <w:r>
-        <w:rPr>
-          <w:rFonts w:asciiTheme="majorBidi" w:hAnsiTheme="majorBidi" w:cstheme="majorBidi"/>
-        </w:rPr>
-        <w:br w:type="page"/>
-      </w:r>
     </w:p>
     <w:p>
       <w:pPr>
@@ -12435,7 +12435,6 @@
           <w:b/>
           <w:bCs/>
         </w:rPr>
-        <w:lastRenderedPageBreak/>
         <w:t>Creating a Database Login for the Application Pool</w:t>
       </w:r>
       <w:r>
@@ -12476,18 +12475,32 @@
           <w:ilvl w:val="0"/>
           <w:numId w:val="21"/>
         </w:numPr>
-      </w:pPr>
-      <w:r>
+        <w:rPr>
+          <w:sz w:val="22"/>
+          <w:szCs w:val="22"/>
+        </w:rPr>
+      </w:pPr>
+      <w:r>
+        <w:rPr>
+          <w:sz w:val="22"/>
+          <w:szCs w:val="22"/>
+        </w:rPr>
         <w:t xml:space="preserve">Open </w:t>
       </w:r>
       <w:r>
         <w:rPr>
           <w:b/>
           <w:bCs/>
+          <w:sz w:val="22"/>
+          <w:szCs w:val="22"/>
         </w:rPr>
         <w:t>SQL Server Management Studio (SSMS)</w:t>
       </w:r>
       <w:r>
+        <w:rPr>
+          <w:sz w:val="22"/>
+          <w:szCs w:val="22"/>
+        </w:rPr>
         <w:t xml:space="preserve"> and connect to your SQL Server instance.</w:t>
       </w:r>
     </w:p>
@@ -12498,38 +12511,64 @@
           <w:ilvl w:val="0"/>
           <w:numId w:val="21"/>
         </w:numPr>
-      </w:pPr>
-      <w:r>
+        <w:rPr>
+          <w:sz w:val="22"/>
+          <w:szCs w:val="22"/>
+        </w:rPr>
+      </w:pPr>
+      <w:r>
+        <w:rPr>
+          <w:sz w:val="22"/>
+          <w:szCs w:val="22"/>
+        </w:rPr>
         <w:t xml:space="preserve">In the Object Explorer, expand </w:t>
       </w:r>
       <w:r>
         <w:rPr>
           <w:b/>
           <w:bCs/>
+          <w:sz w:val="22"/>
+          <w:szCs w:val="22"/>
         </w:rPr>
         <w:t>Security</w:t>
       </w:r>
       <w:r>
+        <w:rPr>
+          <w:sz w:val="22"/>
+          <w:szCs w:val="22"/>
+        </w:rPr>
         <w:t xml:space="preserve">, right-click on </w:t>
       </w:r>
       <w:r>
         <w:rPr>
           <w:b/>
           <w:bCs/>
+          <w:sz w:val="22"/>
+          <w:szCs w:val="22"/>
         </w:rPr>
         <w:t>Logins</w:t>
       </w:r>
       <w:r>
+        <w:rPr>
+          <w:sz w:val="22"/>
+          <w:szCs w:val="22"/>
+        </w:rPr>
         <w:t xml:space="preserve">, and select </w:t>
       </w:r>
       <w:r>
         <w:rPr>
           <w:b/>
           <w:bCs/>
+          <w:sz w:val="22"/>
+          <w:szCs w:val="22"/>
         </w:rPr>
         <w:t>New Login...</w:t>
       </w:r>
       <w:r>
+        <w:rPr>
+          <w:sz w:val="22"/>
+          <w:szCs w:val="22"/>
+        </w:rPr>
         <w:t>.</w:t>
       </w:r>
     </w:p>
@@ -12540,13 +12579,23 @@
           <w:ilvl w:val="0"/>
           <w:numId w:val="21"/>
         </w:numPr>
-      </w:pPr>
-      <w:r>
+        <w:rPr>
+          <w:sz w:val="22"/>
+          <w:szCs w:val="22"/>
+        </w:rPr>
+      </w:pPr>
+      <w:r>
+        <w:rPr>
+          <w:sz w:val="22"/>
+          <w:szCs w:val="22"/>
+        </w:rPr>
         <w:t xml:space="preserve">In the "Login name" field, enter the name of your application pool in the format </w:t>
       </w:r>
       <w:r>
         <w:rPr>
           <w:rStyle w:val="HTMLCode"/>
+          <w:sz w:val="22"/>
+          <w:szCs w:val="22"/>
         </w:rPr>
         <w:t>IIS APPPOOL\[</w:t>
       </w:r>
@@ -12554,6 +12603,8 @@
       <w:r>
         <w:rPr>
           <w:rStyle w:val="HTMLCode"/>
+          <w:sz w:val="22"/>
+          <w:szCs w:val="22"/>
         </w:rPr>
         <w:t>YourAppPoolName</w:t>
       </w:r>
@@ -12561,15 +12612,23 @@
       <w:r>
         <w:rPr>
           <w:rStyle w:val="HTMLCode"/>
+          <w:sz w:val="22"/>
+          <w:szCs w:val="22"/>
         </w:rPr>
         <w:t>]</w:t>
       </w:r>
       <w:r>
+        <w:rPr>
+          <w:sz w:val="22"/>
+          <w:szCs w:val="22"/>
+        </w:rPr>
         <w:t xml:space="preserve">. For example, </w:t>
       </w:r>
       <w:r>
         <w:rPr>
           <w:rStyle w:val="HTMLCode"/>
+          <w:sz w:val="22"/>
+          <w:szCs w:val="22"/>
         </w:rPr>
         <w:t>IIS APPPOOL\</w:t>
       </w:r>
@@ -12577,11 +12636,17 @@
       <w:r>
         <w:rPr>
           <w:rStyle w:val="HTMLCode"/>
+          <w:sz w:val="22"/>
+          <w:szCs w:val="22"/>
         </w:rPr>
         <w:t>BankConfigurationPortal</w:t>
       </w:r>
       <w:proofErr w:type="spellEnd"/>
       <w:r>
+        <w:rPr>
+          <w:sz w:val="22"/>
+          <w:szCs w:val="22"/>
+        </w:rPr>
         <w:t>.</w:t>
       </w:r>
     </w:p>
@@ -12592,18 +12657,32 @@
           <w:ilvl w:val="0"/>
           <w:numId w:val="21"/>
         </w:numPr>
-      </w:pPr>
-      <w:r>
+        <w:rPr>
+          <w:sz w:val="22"/>
+          <w:szCs w:val="22"/>
+        </w:rPr>
+      </w:pPr>
+      <w:r>
+        <w:rPr>
+          <w:sz w:val="22"/>
+          <w:szCs w:val="22"/>
+        </w:rPr>
         <w:t xml:space="preserve">Navigate to the </w:t>
       </w:r>
       <w:r>
         <w:rPr>
           <w:b/>
           <w:bCs/>
+          <w:sz w:val="22"/>
+          <w:szCs w:val="22"/>
         </w:rPr>
         <w:t>User Mapping</w:t>
       </w:r>
       <w:r>
+        <w:rPr>
+          <w:sz w:val="22"/>
+          <w:szCs w:val="22"/>
+        </w:rPr>
         <w:t xml:space="preserve"> page in the left-hand pane.</w:t>
       </w:r>
     </w:p>
@@ -12614,19 +12693,33 @@
           <w:ilvl w:val="0"/>
           <w:numId w:val="21"/>
         </w:numPr>
-      </w:pPr>
-      <w:r>
+        <w:rPr>
+          <w:sz w:val="22"/>
+          <w:szCs w:val="22"/>
+        </w:rPr>
+      </w:pPr>
+      <w:r>
+        <w:rPr>
+          <w:sz w:val="22"/>
+          <w:szCs w:val="22"/>
+        </w:rPr>
         <w:t xml:space="preserve">Check the box next to your database (e.g., </w:t>
       </w:r>
       <w:proofErr w:type="spellStart"/>
       <w:r>
         <w:rPr>
           <w:rStyle w:val="HTMLCode"/>
+          <w:sz w:val="22"/>
+          <w:szCs w:val="22"/>
         </w:rPr>
         <w:t>TicketingDesignerDB</w:t>
       </w:r>
       <w:proofErr w:type="spellEnd"/>
       <w:r>
+        <w:rPr>
+          <w:sz w:val="22"/>
+          <w:szCs w:val="22"/>
+        </w:rPr>
         <w:t>).</w:t>
       </w:r>
     </w:p>
@@ -12637,41 +12730,67 @@
           <w:ilvl w:val="0"/>
           <w:numId w:val="21"/>
         </w:numPr>
-      </w:pPr>
-      <w:r>
+        <w:rPr>
+          <w:sz w:val="22"/>
+          <w:szCs w:val="22"/>
+        </w:rPr>
+      </w:pPr>
+      <w:r>
+        <w:rPr>
+          <w:sz w:val="22"/>
+          <w:szCs w:val="22"/>
+        </w:rPr>
         <w:t xml:space="preserve">In the "Database role membership for..." section, check the </w:t>
       </w:r>
       <w:proofErr w:type="spellStart"/>
       <w:r>
         <w:rPr>
           <w:rStyle w:val="HTMLCode"/>
+          <w:sz w:val="22"/>
+          <w:szCs w:val="22"/>
         </w:rPr>
         <w:t>db_datareader</w:t>
       </w:r>
       <w:proofErr w:type="spellEnd"/>
       <w:r>
+        <w:rPr>
+          <w:sz w:val="22"/>
+          <w:szCs w:val="22"/>
+        </w:rPr>
         <w:t xml:space="preserve"> and </w:t>
       </w:r>
       <w:proofErr w:type="spellStart"/>
       <w:r>
         <w:rPr>
           <w:rStyle w:val="HTMLCode"/>
+          <w:sz w:val="22"/>
+          <w:szCs w:val="22"/>
         </w:rPr>
         <w:t>db_datawriter</w:t>
       </w:r>
       <w:proofErr w:type="spellEnd"/>
       <w:r>
+        <w:rPr>
+          <w:sz w:val="22"/>
+          <w:szCs w:val="22"/>
+        </w:rPr>
         <w:t xml:space="preserve"> boxes to give the application permission to read and write to the database. You may also check </w:t>
       </w:r>
       <w:proofErr w:type="spellStart"/>
       <w:r>
         <w:rPr>
           <w:rStyle w:val="HTMLCode"/>
+          <w:sz w:val="22"/>
+          <w:szCs w:val="22"/>
         </w:rPr>
         <w:t>db_owner</w:t>
       </w:r>
       <w:proofErr w:type="spellEnd"/>
       <w:r>
+        <w:rPr>
+          <w:sz w:val="22"/>
+          <w:szCs w:val="22"/>
+        </w:rPr>
         <w:t xml:space="preserve"> for full permissions.</w:t>
       </w:r>
     </w:p>
@@ -12682,19 +12801,45 @@
           <w:ilvl w:val="0"/>
           <w:numId w:val="21"/>
         </w:numPr>
-      </w:pPr>
-      <w:r>
+        <w:rPr>
+          <w:sz w:val="22"/>
+          <w:szCs w:val="22"/>
+        </w:rPr>
+      </w:pPr>
+      <w:r>
+        <w:rPr>
+          <w:sz w:val="22"/>
+          <w:szCs w:val="22"/>
+        </w:rPr>
         <w:t xml:space="preserve">Click </w:t>
       </w:r>
       <w:r>
         <w:rPr>
           <w:b/>
           <w:bCs/>
+          <w:sz w:val="22"/>
+          <w:szCs w:val="22"/>
         </w:rPr>
         <w:t>OK</w:t>
       </w:r>
       <w:r>
+        <w:rPr>
+          <w:sz w:val="22"/>
+          <w:szCs w:val="22"/>
+        </w:rPr>
         <w:t xml:space="preserve"> to create the login and map it to the database.</w:t>
+      </w:r>
+    </w:p>
+    <w:p>
+      <w:pPr>
+        <w:rPr>
+          <w:rFonts w:ascii="Times New Roman" w:eastAsia="Times New Roman" w:hAnsi="Times New Roman" w:cs="Times New Roman"/>
+          <w:sz w:val="24"/>
+          <w:szCs w:val="24"/>
+        </w:rPr>
+      </w:pPr>
+      <w:r>
+        <w:br w:type="page"/>
       </w:r>
     </w:p>
     <w:p>
@@ -12706,7 +12851,11 @@
         </w:numPr>
       </w:pPr>
       <w:r>
+        <w:lastRenderedPageBreak/>
         <w:t>Verify the Deployment</w:t>
+      </w:r>
+      <w:r>
+        <w:t>:</w:t>
       </w:r>
     </w:p>
     <w:p>
@@ -12733,18 +12882,269 @@
     </w:p>
     <w:p>
       <w:pPr>
-        <w:rPr>
-          <w:rFonts w:ascii="Times New Roman" w:eastAsia="Times New Roman" w:hAnsi="Times New Roman" w:cs="Times New Roman"/>
-          <w:sz w:val="24"/>
-          <w:szCs w:val="24"/>
-        </w:rPr>
-      </w:pPr>
-      <w:r>
-        <w:rPr>
-          <w:rFonts w:ascii="Times New Roman" w:eastAsia="Times New Roman" w:hAnsi="Times New Roman" w:cs="Times New Roman"/>
-          <w:sz w:val="24"/>
-          <w:szCs w:val="24"/>
-        </w:rPr>
+        <w:pStyle w:val="ListParagraph"/>
+        <w:rPr>
+          <w:rFonts w:ascii="Times New Roman" w:eastAsia="Times New Roman" w:hAnsi="Times New Roman" w:cs="Times New Roman"/>
+          <w:sz w:val="24"/>
+          <w:szCs w:val="24"/>
+        </w:rPr>
+      </w:pPr>
+    </w:p>
+    <w:p>
+      <w:pPr>
+        <w:pStyle w:val="Heading4"/>
+        <w:numPr>
+          <w:ilvl w:val="0"/>
+          <w:numId w:val="27"/>
+        </w:numPr>
+      </w:pPr>
+      <w:r>
+        <w:t>Resolving Anti-Forgery Token Errors</w:t>
+      </w:r>
+      <w:r>
+        <w:t>:</w:t>
+      </w:r>
+      <w:r>
+        <w:br/>
+      </w:r>
+      <w:r>
+        <w:rPr>
+          <w:b w:val="0"/>
+          <w:bCs w:val="0"/>
+        </w:rPr>
+        <w:t>If you encounter the error message "The anti-forgery cookie token and form field token do not match"</w:t>
+      </w:r>
+      <w:r>
+        <w:rPr>
+          <w:b w:val="0"/>
+          <w:bCs w:val="0"/>
+        </w:rPr>
+        <w:t xml:space="preserve"> in the </w:t>
+      </w:r>
+      <w:hyperlink w:anchor="_Log_Files" w:history="1">
+        <w:r>
+          <w:rPr>
+            <w:rStyle w:val="Hyperlink"/>
+            <w:b w:val="0"/>
+            <w:bCs w:val="0"/>
+          </w:rPr>
+          <w:t>log f</w:t>
+        </w:r>
+        <w:r>
+          <w:rPr>
+            <w:rStyle w:val="Hyperlink"/>
+            <w:b w:val="0"/>
+            <w:bCs w:val="0"/>
+          </w:rPr>
+          <w:t>i</w:t>
+        </w:r>
+        <w:r>
+          <w:rPr>
+            <w:rStyle w:val="Hyperlink"/>
+            <w:b w:val="0"/>
+            <w:bCs w:val="0"/>
+          </w:rPr>
+          <w:t>le</w:t>
+        </w:r>
+      </w:hyperlink>
+      <w:r>
+        <w:rPr>
+          <w:b w:val="0"/>
+          <w:bCs w:val="0"/>
+        </w:rPr>
+        <w:t xml:space="preserve"> after deployment, you need to configure a static machine key in IIS. This is a common requirement to ensure that the application consistently uses the same key for generating and validating security tokens</w:t>
+      </w:r>
+      <w:r>
+        <w:rPr>
+          <w:b w:val="0"/>
+          <w:bCs w:val="0"/>
+        </w:rPr>
+        <w:t>:</w:t>
+      </w:r>
+    </w:p>
+    <w:p>
+      <w:pPr>
+        <w:pStyle w:val="ListParagraph"/>
+        <w:numPr>
+          <w:ilvl w:val="0"/>
+          <w:numId w:val="20"/>
+        </w:numPr>
+        <w:rPr>
+          <w:rFonts w:asciiTheme="majorBidi" w:hAnsiTheme="majorBidi" w:cstheme="majorBidi"/>
+        </w:rPr>
+      </w:pPr>
+      <w:r>
+        <w:rPr>
+          <w:rFonts w:asciiTheme="majorBidi" w:hAnsiTheme="majorBidi" w:cstheme="majorBidi"/>
+        </w:rPr>
+        <w:t>Open IIS Manager.</w:t>
+      </w:r>
+    </w:p>
+    <w:p>
+      <w:pPr>
+        <w:pStyle w:val="ListParagraph"/>
+        <w:numPr>
+          <w:ilvl w:val="0"/>
+          <w:numId w:val="20"/>
+        </w:numPr>
+        <w:rPr>
+          <w:rFonts w:asciiTheme="majorBidi" w:hAnsiTheme="majorBidi" w:cstheme="majorBidi"/>
+        </w:rPr>
+      </w:pPr>
+      <w:r>
+        <w:rPr>
+          <w:rFonts w:asciiTheme="majorBidi" w:hAnsiTheme="majorBidi" w:cstheme="majorBidi"/>
+        </w:rPr>
+        <w:t xml:space="preserve">In the Connections pane, select your website (e.g., </w:t>
+      </w:r>
+      <w:proofErr w:type="spellStart"/>
+      <w:r>
+        <w:rPr>
+          <w:rFonts w:asciiTheme="majorBidi" w:hAnsiTheme="majorBidi" w:cstheme="majorBidi"/>
+        </w:rPr>
+        <w:t>BankConfigurationPortal</w:t>
+      </w:r>
+      <w:proofErr w:type="spellEnd"/>
+      <w:r>
+        <w:rPr>
+          <w:rFonts w:asciiTheme="majorBidi" w:hAnsiTheme="majorBidi" w:cstheme="majorBidi"/>
+        </w:rPr>
+        <w:t>).</w:t>
+      </w:r>
+    </w:p>
+    <w:p>
+      <w:pPr>
+        <w:pStyle w:val="ListParagraph"/>
+        <w:numPr>
+          <w:ilvl w:val="0"/>
+          <w:numId w:val="20"/>
+        </w:numPr>
+        <w:rPr>
+          <w:rFonts w:asciiTheme="majorBidi" w:hAnsiTheme="majorBidi" w:cstheme="majorBidi"/>
+        </w:rPr>
+      </w:pPr>
+      <w:r>
+        <w:rPr>
+          <w:rFonts w:asciiTheme="majorBidi" w:hAnsiTheme="majorBidi" w:cstheme="majorBidi"/>
+        </w:rPr>
+        <w:t>In the main pane, double-click Machine Key.</w:t>
+      </w:r>
+    </w:p>
+    <w:p>
+      <w:pPr>
+        <w:pStyle w:val="ListParagraph"/>
+        <w:numPr>
+          <w:ilvl w:val="0"/>
+          <w:numId w:val="20"/>
+        </w:numPr>
+        <w:rPr>
+          <w:rFonts w:asciiTheme="majorBidi" w:hAnsiTheme="majorBidi" w:cstheme="majorBidi"/>
+        </w:rPr>
+      </w:pPr>
+      <w:r>
+        <w:rPr>
+          <w:rFonts w:asciiTheme="majorBidi" w:hAnsiTheme="majorBidi" w:cstheme="majorBidi"/>
+        </w:rPr>
+        <w:t>In the "Machine Key" dialog, uncheck the "Generate a unique key for each application" checkbox under both the Validation key and Decryption key sections.</w:t>
+      </w:r>
+    </w:p>
+    <w:p>
+      <w:pPr>
+        <w:pStyle w:val="ListParagraph"/>
+        <w:numPr>
+          <w:ilvl w:val="0"/>
+          <w:numId w:val="20"/>
+        </w:numPr>
+        <w:rPr>
+          <w:rFonts w:asciiTheme="majorBidi" w:hAnsiTheme="majorBidi" w:cstheme="majorBidi"/>
+        </w:rPr>
+      </w:pPr>
+      <w:r>
+        <w:rPr>
+          <w:rFonts w:asciiTheme="majorBidi" w:hAnsiTheme="majorBidi" w:cstheme="majorBidi"/>
+        </w:rPr>
+        <w:t>Click the Generate Keys button in the Actions pane on the right. This will generate unique, static keys for your application.</w:t>
+      </w:r>
+      <w:bookmarkStart w:id="5" w:name="_GoBack"/>
+      <w:bookmarkEnd w:id="5"/>
+    </w:p>
+    <w:p>
+      <w:pPr>
+        <w:pStyle w:val="ListParagraph"/>
+        <w:numPr>
+          <w:ilvl w:val="0"/>
+          <w:numId w:val="20"/>
+        </w:numPr>
+        <w:rPr>
+          <w:rFonts w:asciiTheme="majorBidi" w:hAnsiTheme="majorBidi" w:cstheme="majorBidi"/>
+        </w:rPr>
+      </w:pPr>
+      <w:r>
+        <w:rPr>
+          <w:rFonts w:asciiTheme="majorBidi" w:hAnsiTheme="majorBidi" w:cstheme="majorBidi"/>
+        </w:rPr>
+        <w:t>Click Apply to save the changes.</w:t>
+      </w:r>
+    </w:p>
+    <w:p>
+      <w:pPr>
+        <w:pStyle w:val="ListParagraph"/>
+        <w:numPr>
+          <w:ilvl w:val="0"/>
+          <w:numId w:val="20"/>
+        </w:numPr>
+        <w:rPr>
+          <w:rFonts w:asciiTheme="majorBidi" w:hAnsiTheme="majorBidi" w:cstheme="majorBidi"/>
+        </w:rPr>
+      </w:pPr>
+      <w:r>
+        <w:rPr>
+          <w:rFonts w:asciiTheme="majorBidi" w:hAnsiTheme="majorBidi" w:cstheme="majorBidi"/>
+        </w:rPr>
+        <w:t xml:space="preserve">IIS will automatically update your application's </w:t>
+      </w:r>
+      <w:proofErr w:type="spellStart"/>
+      <w:r>
+        <w:rPr>
+          <w:rFonts w:asciiTheme="majorBidi" w:hAnsiTheme="majorBidi" w:cstheme="majorBidi"/>
+        </w:rPr>
+        <w:t>web.config</w:t>
+      </w:r>
+      <w:proofErr w:type="spellEnd"/>
+      <w:r>
+        <w:rPr>
+          <w:rFonts w:asciiTheme="majorBidi" w:hAnsiTheme="majorBidi" w:cstheme="majorBidi"/>
+        </w:rPr>
+        <w:t xml:space="preserve"> file with the generated keys.</w:t>
+      </w:r>
+    </w:p>
+    <w:p>
+      <w:pPr>
+        <w:pStyle w:val="ListParagraph"/>
+        <w:numPr>
+          <w:ilvl w:val="0"/>
+          <w:numId w:val="20"/>
+        </w:numPr>
+        <w:rPr>
+          <w:rFonts w:asciiTheme="majorBidi" w:hAnsiTheme="majorBidi" w:cstheme="majorBidi"/>
+        </w:rPr>
+      </w:pPr>
+      <w:r>
+        <w:rPr>
+          <w:rFonts w:asciiTheme="majorBidi" w:hAnsiTheme="majorBidi" w:cstheme="majorBidi"/>
+        </w:rPr>
+        <w:t>By performing this step, you ensure the application uses a consistent key for all sessions, which is crucial for the anti-forgery token validation to succeed.</w:t>
+      </w:r>
+    </w:p>
+    <w:p>
+      <w:pPr>
+        <w:pStyle w:val="Heading4"/>
+        <w:numPr>
+          <w:ilvl w:val="0"/>
+          <w:numId w:val="27"/>
+        </w:numPr>
+      </w:pPr>
+      <w:r>
         <w:br w:type="page"/>
       </w:r>
     </w:p>
@@ -16450,7 +16850,7 @@
   <w:abstractNum w:abstractNumId="23" w15:restartNumberingAfterBreak="0">
     <w:nsid w:val="73AA0035"/>
     <w:multiLevelType w:val="hybridMultilevel"/>
-    <w:tmpl w:val="2CD43718"/>
+    <w:tmpl w:val="5EB01482"/>
     <w:lvl w:ilvl="0" w:tplc="04090001">
       <w:start w:val="1"/>
       <w:numFmt w:val="bullet"/>

</xml_diff>

<commit_message>
Added AppUser Entity | Fixed bfcache issue | fixed empty logger box in exception handling | added proper filtering to routes | Updated Scripts/Published App
</commit_message>
<xml_diff>
--- a/Ticketing-Screen-Designer - Extended User Manual.docx
+++ b/Ticketing-Screen-Designer - Extended User Manual.docx
@@ -576,17 +576,7 @@
           <w:sz w:val="20"/>
           <w:szCs w:val="20"/>
         </w:rPr>
-        <w:t>S</w:t>
-      </w:r>
-      <w:bookmarkStart w:id="0" w:name="_GoBack"/>
-      <w:bookmarkEnd w:id="0"/>
-      <w:r>
-        <w:rPr>
-          <w:rFonts w:ascii="Courier New" w:eastAsia="Times New Roman" w:hAnsi="Courier New" w:cs="Courier New"/>
-          <w:sz w:val="20"/>
-          <w:szCs w:val="20"/>
-        </w:rPr>
-        <w:t>cript</w:t>
+        <w:t>Script</w:t>
       </w:r>
       <w:r>
         <w:rPr>
@@ -1417,8 +1407,8 @@
       <w:pPr>
         <w:pStyle w:val="Heading3"/>
       </w:pPr>
-      <w:bookmarkStart w:id="1" w:name="_D._Configuring_the"/>
-      <w:bookmarkEnd w:id="1"/>
+      <w:bookmarkStart w:id="0" w:name="_D._Configuring_the"/>
+      <w:bookmarkEnd w:id="0"/>
       <w:r>
         <w:lastRenderedPageBreak/>
         <w:t>D. Configuring the App Configuration File</w:t>
@@ -5761,14 +5751,27 @@
       <w:r>
         <w:t xml:space="preserve">Figure </w:t>
       </w:r>
-      <w:fldSimple w:instr=" SEQ Figure \* ARABIC ">
-        <w:r>
-          <w:rPr>
-            <w:noProof/>
-          </w:rPr>
-          <w:t>1</w:t>
-        </w:r>
-      </w:fldSimple>
+      <w:r>
+        <w:fldChar w:fldCharType="begin"/>
+      </w:r>
+      <w:r>
+        <w:instrText xml:space="preserve"> SEQ Figure \* ARABIC </w:instrText>
+      </w:r>
+      <w:r>
+        <w:fldChar w:fldCharType="separate"/>
+      </w:r>
+      <w:r>
+        <w:rPr>
+          <w:noProof/>
+        </w:rPr>
+        <w:t>1</w:t>
+      </w:r>
+      <w:r>
+        <w:rPr>
+          <w:noProof/>
+        </w:rPr>
+        <w:fldChar w:fldCharType="end"/>
+      </w:r>
       <w:r>
         <w:t xml:space="preserve"> Bank Form</w:t>
       </w:r>
@@ -5899,14 +5902,27 @@
       <w:r>
         <w:t xml:space="preserve">Figure </w:t>
       </w:r>
-      <w:fldSimple w:instr=" SEQ Figure \* ARABIC ">
-        <w:r>
-          <w:rPr>
-            <w:noProof/>
-          </w:rPr>
-          <w:t>2</w:t>
-        </w:r>
-      </w:fldSimple>
+      <w:r>
+        <w:fldChar w:fldCharType="begin"/>
+      </w:r>
+      <w:r>
+        <w:instrText xml:space="preserve"> SEQ Figure \* ARABIC </w:instrText>
+      </w:r>
+      <w:r>
+        <w:fldChar w:fldCharType="separate"/>
+      </w:r>
+      <w:r>
+        <w:rPr>
+          <w:noProof/>
+        </w:rPr>
+        <w:t>2</w:t>
+      </w:r>
+      <w:r>
+        <w:rPr>
+          <w:noProof/>
+        </w:rPr>
+        <w:fldChar w:fldCharType="end"/>
+      </w:r>
       <w:r>
         <w:t xml:space="preserve"> Bank Form Empty Field</w:t>
       </w:r>
@@ -6005,14 +6021,27 @@
       <w:r>
         <w:t xml:space="preserve">Figure </w:t>
       </w:r>
-      <w:fldSimple w:instr=" SEQ Figure \* ARABIC ">
-        <w:r>
-          <w:rPr>
-            <w:noProof/>
-          </w:rPr>
-          <w:t>3</w:t>
-        </w:r>
-      </w:fldSimple>
+      <w:r>
+        <w:fldChar w:fldCharType="begin"/>
+      </w:r>
+      <w:r>
+        <w:instrText xml:space="preserve"> SEQ Figure \* ARABIC </w:instrText>
+      </w:r>
+      <w:r>
+        <w:fldChar w:fldCharType="separate"/>
+      </w:r>
+      <w:r>
+        <w:rPr>
+          <w:noProof/>
+        </w:rPr>
+        <w:t>3</w:t>
+      </w:r>
+      <w:r>
+        <w:rPr>
+          <w:noProof/>
+        </w:rPr>
+        <w:fldChar w:fldCharType="end"/>
+      </w:r>
       <w:r>
         <w:t xml:space="preserve"> </w:t>
       </w:r>
@@ -6096,14 +6125,27 @@
       <w:r>
         <w:t xml:space="preserve">Figure </w:t>
       </w:r>
-      <w:fldSimple w:instr=" SEQ Figure \* ARABIC ">
-        <w:r>
-          <w:rPr>
-            <w:noProof/>
-          </w:rPr>
-          <w:t>4</w:t>
-        </w:r>
-      </w:fldSimple>
+      <w:r>
+        <w:fldChar w:fldCharType="begin"/>
+      </w:r>
+      <w:r>
+        <w:instrText xml:space="preserve"> SEQ Figure \* ARABIC </w:instrText>
+      </w:r>
+      <w:r>
+        <w:fldChar w:fldCharType="separate"/>
+      </w:r>
+      <w:r>
+        <w:rPr>
+          <w:noProof/>
+        </w:rPr>
+        <w:t>4</w:t>
+      </w:r>
+      <w:r>
+        <w:rPr>
+          <w:noProof/>
+        </w:rPr>
+        <w:fldChar w:fldCharType="end"/>
+      </w:r>
       <w:r>
         <w:t xml:space="preserve"> Main Form</w:t>
       </w:r>
@@ -6267,14 +6309,27 @@
       <w:r>
         <w:t xml:space="preserve">Figure </w:t>
       </w:r>
-      <w:fldSimple w:instr=" SEQ Figure \* ARABIC ">
-        <w:r>
-          <w:rPr>
-            <w:noProof/>
-          </w:rPr>
-          <w:t>5</w:t>
-        </w:r>
-      </w:fldSimple>
+      <w:r>
+        <w:fldChar w:fldCharType="begin"/>
+      </w:r>
+      <w:r>
+        <w:instrText xml:space="preserve"> SEQ Figure \* ARABIC </w:instrText>
+      </w:r>
+      <w:r>
+        <w:fldChar w:fldCharType="separate"/>
+      </w:r>
+      <w:r>
+        <w:rPr>
+          <w:noProof/>
+        </w:rPr>
+        <w:t>5</w:t>
+      </w:r>
+      <w:r>
+        <w:rPr>
+          <w:noProof/>
+        </w:rPr>
+        <w:fldChar w:fldCharType="end"/>
+      </w:r>
       <w:r>
         <w:t xml:space="preserve"> Main Form | Highlighted Screen</w:t>
       </w:r>
@@ -6413,14 +6468,27 @@
       <w:r>
         <w:t xml:space="preserve">Figure </w:t>
       </w:r>
-      <w:fldSimple w:instr=" SEQ Figure \* ARABIC ">
-        <w:r>
-          <w:rPr>
-            <w:noProof/>
-          </w:rPr>
-          <w:t>6</w:t>
-        </w:r>
-      </w:fldSimple>
+      <w:r>
+        <w:fldChar w:fldCharType="begin"/>
+      </w:r>
+      <w:r>
+        <w:instrText xml:space="preserve"> SEQ Figure \* ARABIC </w:instrText>
+      </w:r>
+      <w:r>
+        <w:fldChar w:fldCharType="separate"/>
+      </w:r>
+      <w:r>
+        <w:rPr>
+          <w:noProof/>
+        </w:rPr>
+        <w:t>6</w:t>
+      </w:r>
+      <w:r>
+        <w:rPr>
+          <w:noProof/>
+        </w:rPr>
+        <w:fldChar w:fldCharType="end"/>
+      </w:r>
       <w:r>
         <w:t xml:space="preserve"> Add Screen Form</w:t>
       </w:r>
@@ -6476,7 +6544,7 @@
         </w:rPr>
         <w:t xml:space="preserve">Attempting to save the screen with no buttons is not allowed as per the </w:t>
       </w:r>
-      <w:commentRangeStart w:id="2"/>
+      <w:commentRangeStart w:id="1"/>
       <w:r>
         <w:rPr>
           <w:rFonts w:asciiTheme="majorBidi" w:hAnsiTheme="majorBidi" w:cstheme="majorBidi"/>
@@ -6485,7 +6553,7 @@
         </w:rPr>
         <w:t>requirement</w:t>
       </w:r>
-      <w:commentRangeEnd w:id="2"/>
+      <w:commentRangeEnd w:id="1"/>
       <w:r>
         <w:rPr>
           <w:rStyle w:val="CommentReference"/>
@@ -6493,7 +6561,7 @@
           <w:sz w:val="24"/>
           <w:szCs w:val="24"/>
         </w:rPr>
-        <w:commentReference w:id="2"/>
+        <w:commentReference w:id="1"/>
       </w:r>
       <w:r>
         <w:rPr>
@@ -6575,14 +6643,27 @@
       <w:r>
         <w:t xml:space="preserve">Figure </w:t>
       </w:r>
-      <w:fldSimple w:instr=" SEQ Figure \* ARABIC ">
-        <w:r>
-          <w:rPr>
-            <w:noProof/>
-          </w:rPr>
-          <w:t>7</w:t>
-        </w:r>
-      </w:fldSimple>
+      <w:r>
+        <w:fldChar w:fldCharType="begin"/>
+      </w:r>
+      <w:r>
+        <w:instrText xml:space="preserve"> SEQ Figure \* ARABIC </w:instrText>
+      </w:r>
+      <w:r>
+        <w:fldChar w:fldCharType="separate"/>
+      </w:r>
+      <w:r>
+        <w:rPr>
+          <w:noProof/>
+        </w:rPr>
+        <w:t>7</w:t>
+      </w:r>
+      <w:r>
+        <w:rPr>
+          <w:noProof/>
+        </w:rPr>
+        <w:fldChar w:fldCharType="end"/>
+      </w:r>
       <w:r>
         <w:t xml:space="preserve"> Edit Screen Form</w:t>
       </w:r>
@@ -6760,14 +6841,27 @@
       <w:r>
         <w:t xml:space="preserve">Figure </w:t>
       </w:r>
-      <w:fldSimple w:instr=" SEQ Figure \* ARABIC ">
-        <w:r>
-          <w:rPr>
-            <w:noProof/>
-          </w:rPr>
-          <w:t>8</w:t>
-        </w:r>
-      </w:fldSimple>
+      <w:r>
+        <w:fldChar w:fldCharType="begin"/>
+      </w:r>
+      <w:r>
+        <w:instrText xml:space="preserve"> SEQ Figure \* ARABIC </w:instrText>
+      </w:r>
+      <w:r>
+        <w:fldChar w:fldCharType="separate"/>
+      </w:r>
+      <w:r>
+        <w:rPr>
+          <w:noProof/>
+        </w:rPr>
+        <w:t>8</w:t>
+      </w:r>
+      <w:r>
+        <w:rPr>
+          <w:noProof/>
+        </w:rPr>
+        <w:fldChar w:fldCharType="end"/>
+      </w:r>
       <w:r>
         <w:t xml:space="preserve"> Add Button Form</w:t>
       </w:r>
@@ -6829,14 +6923,27 @@
                             <w:r>
                               <w:t xml:space="preserve">Figure </w:t>
                             </w:r>
-                            <w:fldSimple w:instr=" SEQ Figure \* ARABIC ">
-                              <w:r>
-                                <w:rPr>
-                                  <w:noProof/>
-                                </w:rPr>
-                                <w:t>9</w:t>
-                              </w:r>
-                            </w:fldSimple>
+                            <w:r>
+                              <w:fldChar w:fldCharType="begin"/>
+                            </w:r>
+                            <w:r>
+                              <w:instrText xml:space="preserve"> SEQ Figure \* ARABIC </w:instrText>
+                            </w:r>
+                            <w:r>
+                              <w:fldChar w:fldCharType="separate"/>
+                            </w:r>
+                            <w:r>
+                              <w:rPr>
+                                <w:noProof/>
+                              </w:rPr>
+                              <w:t>9</w:t>
+                            </w:r>
+                            <w:r>
+                              <w:rPr>
+                                <w:noProof/>
+                              </w:rPr>
+                              <w:fldChar w:fldCharType="end"/>
+                            </w:r>
                             <w:r>
                               <w:t xml:space="preserve"> Add Button | Show Message Type</w:t>
                             </w:r>
@@ -7029,14 +7136,27 @@
                             <w:r>
                               <w:t xml:space="preserve">Figure </w:t>
                             </w:r>
-                            <w:fldSimple w:instr=" SEQ Figure \* ARABIC ">
-                              <w:r>
-                                <w:rPr>
-                                  <w:noProof/>
-                                </w:rPr>
-                                <w:t>10</w:t>
-                              </w:r>
-                            </w:fldSimple>
+                            <w:r>
+                              <w:fldChar w:fldCharType="begin"/>
+                            </w:r>
+                            <w:r>
+                              <w:instrText xml:space="preserve"> SEQ Figure \* ARABIC </w:instrText>
+                            </w:r>
+                            <w:r>
+                              <w:fldChar w:fldCharType="separate"/>
+                            </w:r>
+                            <w:r>
+                              <w:rPr>
+                                <w:noProof/>
+                              </w:rPr>
+                              <w:t>10</w:t>
+                            </w:r>
+                            <w:r>
+                              <w:rPr>
+                                <w:noProof/>
+                              </w:rPr>
+                              <w:fldChar w:fldCharType="end"/>
+                            </w:r>
                             <w:r>
                               <w:t xml:space="preserve"> Add Button | Issue Ticket Type</w:t>
                             </w:r>
@@ -7275,14 +7395,27 @@
       <w:r>
         <w:t xml:space="preserve">Figure </w:t>
       </w:r>
-      <w:fldSimple w:instr=" SEQ Figure \* ARABIC ">
-        <w:r>
-          <w:rPr>
-            <w:noProof/>
-          </w:rPr>
-          <w:t>11</w:t>
-        </w:r>
-      </w:fldSimple>
+      <w:r>
+        <w:fldChar w:fldCharType="begin"/>
+      </w:r>
+      <w:r>
+        <w:instrText xml:space="preserve"> SEQ Figure \* ARABIC </w:instrText>
+      </w:r>
+      <w:r>
+        <w:fldChar w:fldCharType="separate"/>
+      </w:r>
+      <w:r>
+        <w:rPr>
+          <w:noProof/>
+        </w:rPr>
+        <w:t>11</w:t>
+      </w:r>
+      <w:r>
+        <w:rPr>
+          <w:noProof/>
+        </w:rPr>
+        <w:fldChar w:fldCharType="end"/>
+      </w:r>
       <w:r>
         <w:t xml:space="preserve"> </w:t>
       </w:r>
@@ -7367,14 +7500,27 @@
       <w:r>
         <w:t xml:space="preserve">Figure </w:t>
       </w:r>
-      <w:fldSimple w:instr=" SEQ Figure \* ARABIC ">
-        <w:r>
-          <w:rPr>
-            <w:noProof/>
-          </w:rPr>
-          <w:t>12</w:t>
-        </w:r>
-      </w:fldSimple>
+      <w:r>
+        <w:fldChar w:fldCharType="begin"/>
+      </w:r>
+      <w:r>
+        <w:instrText xml:space="preserve"> SEQ Figure \* ARABIC </w:instrText>
+      </w:r>
+      <w:r>
+        <w:fldChar w:fldCharType="separate"/>
+      </w:r>
+      <w:r>
+        <w:rPr>
+          <w:noProof/>
+        </w:rPr>
+        <w:t>12</w:t>
+      </w:r>
+      <w:r>
+        <w:rPr>
+          <w:noProof/>
+        </w:rPr>
+        <w:fldChar w:fldCharType="end"/>
+      </w:r>
       <w:r>
         <w:t xml:space="preserve"> Edit Screen Form |</w:t>
       </w:r>
@@ -7528,14 +7674,27 @@
       <w:r>
         <w:t xml:space="preserve">Figure </w:t>
       </w:r>
-      <w:fldSimple w:instr=" SEQ Figure \* ARABIC ">
-        <w:r>
-          <w:rPr>
-            <w:noProof/>
-          </w:rPr>
-          <w:t>13</w:t>
-        </w:r>
-      </w:fldSimple>
+      <w:r>
+        <w:fldChar w:fldCharType="begin"/>
+      </w:r>
+      <w:r>
+        <w:instrText xml:space="preserve"> SEQ Figure \* ARABIC </w:instrText>
+      </w:r>
+      <w:r>
+        <w:fldChar w:fldCharType="separate"/>
+      </w:r>
+      <w:r>
+        <w:rPr>
+          <w:noProof/>
+        </w:rPr>
+        <w:t>13</w:t>
+      </w:r>
+      <w:r>
+        <w:rPr>
+          <w:noProof/>
+        </w:rPr>
+        <w:fldChar w:fldCharType="end"/>
+      </w:r>
       <w:r>
         <w:t xml:space="preserve"> </w:t>
       </w:r>
@@ -7679,8 +7838,8 @@
       <w:pPr>
         <w:pStyle w:val="Heading2"/>
       </w:pPr>
-      <w:bookmarkStart w:id="3" w:name="_Troubleshooting"/>
-      <w:bookmarkEnd w:id="3"/>
+      <w:bookmarkStart w:id="2" w:name="_Troubleshooting"/>
+      <w:bookmarkEnd w:id="2"/>
       <w:r>
         <w:lastRenderedPageBreak/>
         <w:t>Troubleshooting</w:t>
@@ -8749,8 +8908,8 @@
       <w:pPr>
         <w:pStyle w:val="Heading3"/>
       </w:pPr>
-      <w:bookmarkStart w:id="4" w:name="_Log_Files"/>
-      <w:bookmarkEnd w:id="4"/>
+      <w:bookmarkStart w:id="3" w:name="_Log_Files"/>
+      <w:bookmarkEnd w:id="3"/>
       <w:r>
         <w:rPr>
           <w:rStyle w:val="Strong"/>
@@ -9113,13 +9272,15 @@
           <w:szCs w:val="24"/>
         </w:rPr>
       </w:pPr>
-      <w:r>
-        <w:rPr>
-          <w:rFonts w:ascii="Times New Roman" w:eastAsia="Times New Roman" w:hAnsi="Times New Roman" w:cs="Times New Roman"/>
-          <w:sz w:val="24"/>
-          <w:szCs w:val="24"/>
-        </w:rPr>
-        <w:t>Bank Access</w:t>
+      <w:bookmarkStart w:id="4" w:name="_GoBack"/>
+      <w:bookmarkEnd w:id="4"/>
+      <w:r>
+        <w:rPr>
+          <w:rFonts w:ascii="Times New Roman" w:eastAsia="Times New Roman" w:hAnsi="Times New Roman" w:cs="Times New Roman"/>
+          <w:sz w:val="24"/>
+          <w:szCs w:val="24"/>
+        </w:rPr>
+        <w:t>Bank Access &amp; Adding Users</w:t>
       </w:r>
     </w:p>
     <w:p>
@@ -12983,85 +13144,13 @@
         <w:pStyle w:val="Heading2"/>
       </w:pPr>
       <w:r>
-        <w:t xml:space="preserve">Bank Access </w:t>
-      </w:r>
-    </w:p>
-    <w:p>
-      <w:pPr>
-        <w:spacing w:beforeAutospacing="1" w:after="100" w:afterAutospacing="1" w:line="240" w:lineRule="auto"/>
-        <w:rPr>
-          <w:rFonts w:asciiTheme="majorBidi" w:eastAsia="Times New Roman" w:hAnsiTheme="majorBidi" w:cstheme="majorBidi"/>
-          <w:sz w:val="24"/>
-          <w:szCs w:val="24"/>
-        </w:rPr>
-      </w:pPr>
-      <w:r>
-        <w:rPr>
-          <w:rFonts w:ascii="Times New Roman" w:eastAsia="Times New Roman" w:hAnsi="Times New Roman" w:cs="Times New Roman"/>
-          <w:b/>
-          <w:bCs/>
-          <w:sz w:val="24"/>
-          <w:szCs w:val="24"/>
-        </w:rPr>
-        <w:t>Important:</w:t>
-      </w:r>
-      <w:r>
-        <w:rPr>
-          <w:rFonts w:ascii="Times New Roman" w:eastAsia="Times New Roman" w:hAnsi="Times New Roman" w:cs="Times New Roman"/>
-          <w:sz w:val="24"/>
-          <w:szCs w:val="24"/>
-        </w:rPr>
-        <w:br/>
-        <w:t>The application controls which banks a user can access. This is done inside the application (not the database itself).</w:t>
-      </w:r>
-      <w:r>
-        <w:rPr>
-          <w:rFonts w:ascii="Times New Roman" w:eastAsia="Times New Roman" w:hAnsi="Times New Roman" w:cs="Times New Roman"/>
-          <w:sz w:val="24"/>
-          <w:szCs w:val="24"/>
-        </w:rPr>
+        <w:t>Bank Access &amp;</w:t>
+      </w:r>
+      <w:r>
         <w:t xml:space="preserve"> </w:t>
       </w:r>
       <w:r>
-        <w:rPr>
-          <w:rFonts w:ascii="Times New Roman" w:eastAsia="Times New Roman" w:hAnsi="Times New Roman" w:cs="Times New Roman"/>
-          <w:sz w:val="24"/>
-          <w:szCs w:val="24"/>
-        </w:rPr>
-        <w:t xml:space="preserve">Each user </w:t>
-      </w:r>
-      <w:r>
-        <w:rPr>
-          <w:rFonts w:ascii="Times New Roman" w:eastAsia="Times New Roman" w:hAnsi="Times New Roman" w:cs="Times New Roman"/>
-          <w:sz w:val="24"/>
-          <w:szCs w:val="24"/>
-        </w:rPr>
-        <w:t xml:space="preserve">that plans to use the application should have a record in the </w:t>
-      </w:r>
-      <w:proofErr w:type="spellStart"/>
-      <w:r>
-        <w:rPr>
-          <w:rStyle w:val="HTMLCode"/>
-          <w:rFonts w:eastAsiaTheme="minorHAnsi"/>
-        </w:rPr>
-        <w:t>BankUserMapping</w:t>
-      </w:r>
-      <w:proofErr w:type="spellEnd"/>
-      <w:r>
-        <w:rPr>
-          <w:rStyle w:val="HTMLCode"/>
-          <w:rFonts w:eastAsiaTheme="minorHAnsi"/>
-        </w:rPr>
-        <w:t xml:space="preserve"> </w:t>
-      </w:r>
-      <w:r>
-        <w:rPr>
-          <w:rStyle w:val="HTMLCode"/>
-          <w:rFonts w:asciiTheme="majorBidi" w:eastAsiaTheme="minorHAnsi" w:hAnsiTheme="majorBidi" w:cstheme="majorBidi"/>
-          <w:sz w:val="24"/>
-          <w:szCs w:val="24"/>
-        </w:rPr>
-        <w:t>to be able to login and access the application</w:t>
+        <w:t>Adding Users (Create/Reset → Login → Change Password)</w:t>
       </w:r>
     </w:p>
     <w:p>
@@ -13069,277 +13158,7 @@
         <w:pStyle w:val="Heading3"/>
       </w:pPr>
       <w:r>
-        <w:rPr>
-          <w:rFonts w:ascii="Segoe UI Emoji" w:hAnsi="Segoe UI Emoji" w:cs="Segoe UI Emoji"/>
-        </w:rPr>
-        <w:t>-</w:t>
-      </w:r>
-      <w:r>
-        <w:t xml:space="preserve"> What is </w:t>
-      </w:r>
-      <w:proofErr w:type="spellStart"/>
-      <w:r>
-        <w:rPr>
-          <w:rStyle w:val="HTMLCode"/>
-        </w:rPr>
-        <w:t>BankUserMapping</w:t>
-      </w:r>
-      <w:proofErr w:type="spellEnd"/>
-      <w:r>
-        <w:t>?</w:t>
-      </w:r>
-    </w:p>
-    <w:p>
-      <w:pPr>
-        <w:pStyle w:val="NormalWeb"/>
-      </w:pPr>
-      <w:r>
-        <w:t xml:space="preserve">This table links users (e.g., </w:t>
-      </w:r>
-      <w:proofErr w:type="spellStart"/>
-      <w:r>
-        <w:rPr>
-          <w:rStyle w:val="HTMLCode"/>
-        </w:rPr>
-        <w:t>ABankUser</w:t>
-      </w:r>
-      <w:proofErr w:type="spellEnd"/>
-      <w:r>
-        <w:t xml:space="preserve">) to their corresponding </w:t>
-      </w:r>
-      <w:proofErr w:type="spellStart"/>
-      <w:r>
-        <w:rPr>
-          <w:rStyle w:val="HTMLCode"/>
-        </w:rPr>
-        <w:t>BankId</w:t>
-      </w:r>
-      <w:proofErr w:type="spellEnd"/>
-      <w:r>
-        <w:t>. It is used to restrict each user's access to their assigned bank only.</w:t>
-      </w:r>
-    </w:p>
-    <w:p>
-      <w:pPr>
-        <w:spacing w:beforeAutospacing="1" w:after="100" w:afterAutospacing="1" w:line="240" w:lineRule="auto"/>
-        <w:rPr>
-          <w:rFonts w:ascii="Times New Roman" w:eastAsia="Times New Roman" w:hAnsi="Times New Roman" w:cs="Times New Roman"/>
-          <w:sz w:val="24"/>
-          <w:szCs w:val="24"/>
-        </w:rPr>
-      </w:pPr>
-    </w:p>
-    <w:p>
-      <w:pPr>
-        <w:spacing w:after="0" w:line="240" w:lineRule="auto"/>
-        <w:rPr>
-          <w:rFonts w:ascii="Times New Roman" w:eastAsia="Times New Roman" w:hAnsi="Times New Roman" w:cs="Times New Roman"/>
-          <w:sz w:val="24"/>
-          <w:szCs w:val="24"/>
-        </w:rPr>
-      </w:pPr>
-    </w:p>
-    <w:p>
-      <w:pPr>
-        <w:pStyle w:val="Heading3"/>
-      </w:pPr>
-      <w:r>
-        <w:rPr>
-          <w:rFonts w:ascii="Segoe UI Emoji" w:hAnsi="Segoe UI Emoji" w:cs="Segoe UI Emoji"/>
-        </w:rPr>
-        <w:t>-</w:t>
-      </w:r>
-      <w:r>
-        <w:t xml:space="preserve"> Step-by-Step Instructions</w:t>
-      </w:r>
-    </w:p>
-    <w:p>
-      <w:pPr>
-        <w:pStyle w:val="Heading4"/>
-      </w:pPr>
-      <w:r>
-        <w:rPr>
-          <w:rFonts w:ascii="Segoe UI Emoji" w:hAnsi="Segoe UI Emoji" w:cs="Segoe UI Emoji"/>
-        </w:rPr>
-        <w:t>✅</w:t>
-      </w:r>
-      <w:r>
-        <w:t xml:space="preserve"> Create </w:t>
-      </w:r>
-      <w:proofErr w:type="spellStart"/>
-      <w:r>
-        <w:rPr>
-          <w:rStyle w:val="HTMLCode"/>
-        </w:rPr>
-        <w:t>BankUserMapping</w:t>
-      </w:r>
-      <w:proofErr w:type="spellEnd"/>
-      <w:r>
-        <w:rPr>
-          <w:rStyle w:val="HTMLCode"/>
-        </w:rPr>
-        <w:t xml:space="preserve"> </w:t>
-      </w:r>
-      <w:r>
-        <w:t>record</w:t>
-      </w:r>
-    </w:p>
-    <w:p>
-      <w:pPr>
-        <w:spacing w:before="100" w:beforeAutospacing="1" w:after="100" w:afterAutospacing="1" w:line="240" w:lineRule="auto"/>
-        <w:rPr>
-          <w:rFonts w:ascii="Times New Roman" w:eastAsia="Times New Roman" w:hAnsi="Times New Roman" w:cs="Times New Roman"/>
-          <w:sz w:val="24"/>
-          <w:szCs w:val="24"/>
-        </w:rPr>
-      </w:pPr>
-      <w:r>
-        <w:rPr>
-          <w:rFonts w:ascii="Times New Roman" w:eastAsia="Times New Roman" w:hAnsi="Times New Roman" w:cs="Times New Roman"/>
-          <w:sz w:val="24"/>
-          <w:szCs w:val="24"/>
-        </w:rPr>
-        <w:t xml:space="preserve">Before a user can run the application, you must create </w:t>
-      </w:r>
-      <w:r>
-        <w:rPr>
-          <w:rFonts w:ascii="Times New Roman" w:eastAsia="Times New Roman" w:hAnsi="Times New Roman" w:cs="Times New Roman"/>
-          <w:sz w:val="24"/>
-          <w:szCs w:val="24"/>
-        </w:rPr>
-        <w:t xml:space="preserve">a record in the </w:t>
-      </w:r>
-      <w:proofErr w:type="spellStart"/>
-      <w:r>
-        <w:rPr>
-          <w:rFonts w:ascii="Courier New" w:eastAsia="Calibri" w:hAnsi="Courier New" w:cs="Courier New"/>
-          <w:sz w:val="20"/>
-          <w:szCs w:val="20"/>
-        </w:rPr>
-        <w:t>BankUserMapping</w:t>
-      </w:r>
-      <w:proofErr w:type="spellEnd"/>
-      <w:r>
-        <w:rPr>
-          <w:rFonts w:ascii="Times New Roman" w:eastAsia="Times New Roman" w:hAnsi="Times New Roman" w:cs="Times New Roman"/>
-          <w:sz w:val="24"/>
-          <w:szCs w:val="24"/>
-        </w:rPr>
-        <w:t xml:space="preserve"> </w:t>
-      </w:r>
-      <w:r>
-        <w:rPr>
-          <w:rFonts w:ascii="Times New Roman" w:eastAsia="Times New Roman" w:hAnsi="Times New Roman" w:cs="Times New Roman"/>
-          <w:sz w:val="24"/>
-          <w:szCs w:val="24"/>
-        </w:rPr>
-        <w:t>that matches the user with the specified bank(s):</w:t>
-      </w:r>
-    </w:p>
-    <w:p>
-      <w:pPr>
-        <w:numPr>
-          <w:ilvl w:val="0"/>
-          <w:numId w:val="25"/>
-        </w:numPr>
-        <w:spacing w:before="100" w:beforeAutospacing="1" w:after="100" w:afterAutospacing="1" w:line="240" w:lineRule="auto"/>
-        <w:rPr>
-          <w:rFonts w:ascii="Times New Roman" w:eastAsia="Times New Roman" w:hAnsi="Times New Roman" w:cs="Times New Roman"/>
-          <w:sz w:val="24"/>
-          <w:szCs w:val="24"/>
-        </w:rPr>
-      </w:pPr>
-      <w:r>
-        <w:rPr>
-          <w:rFonts w:ascii="Times New Roman" w:eastAsia="Times New Roman" w:hAnsi="Times New Roman" w:cs="Times New Roman"/>
-          <w:sz w:val="24"/>
-          <w:szCs w:val="24"/>
-        </w:rPr>
-        <w:t xml:space="preserve">Open </w:t>
-      </w:r>
-      <w:r>
-        <w:rPr>
-          <w:rFonts w:ascii="Times New Roman" w:eastAsia="Times New Roman" w:hAnsi="Times New Roman" w:cs="Times New Roman"/>
-          <w:b/>
-          <w:bCs/>
-          <w:sz w:val="24"/>
-          <w:szCs w:val="24"/>
-        </w:rPr>
-        <w:t>SQL Server Management Studio (SSMS)</w:t>
-      </w:r>
-      <w:r>
-        <w:rPr>
-          <w:rFonts w:ascii="Times New Roman" w:eastAsia="Times New Roman" w:hAnsi="Times New Roman" w:cs="Times New Roman"/>
-          <w:sz w:val="24"/>
-          <w:szCs w:val="24"/>
-        </w:rPr>
-        <w:t>.</w:t>
-      </w:r>
-    </w:p>
-    <w:p>
-      <w:pPr>
-        <w:numPr>
-          <w:ilvl w:val="0"/>
-          <w:numId w:val="25"/>
-        </w:numPr>
-        <w:spacing w:before="100" w:beforeAutospacing="1" w:after="100" w:afterAutospacing="1" w:line="240" w:lineRule="auto"/>
-        <w:rPr>
-          <w:rFonts w:ascii="Times New Roman" w:eastAsia="Times New Roman" w:hAnsi="Times New Roman" w:cs="Times New Roman"/>
-          <w:sz w:val="24"/>
-          <w:szCs w:val="24"/>
-        </w:rPr>
-      </w:pPr>
-      <w:r>
-        <w:rPr>
-          <w:rFonts w:ascii="Times New Roman" w:eastAsia="Times New Roman" w:hAnsi="Times New Roman" w:cs="Times New Roman"/>
-          <w:sz w:val="24"/>
-          <w:szCs w:val="24"/>
-        </w:rPr>
-        <w:t>Connect to your SQL Server instance</w:t>
-      </w:r>
-      <w:r>
-        <w:rPr>
-          <w:rFonts w:ascii="Times New Roman" w:eastAsia="Times New Roman" w:hAnsi="Times New Roman" w:cs="Times New Roman"/>
-          <w:sz w:val="24"/>
-          <w:szCs w:val="24"/>
-        </w:rPr>
-        <w:t xml:space="preserve"> with </w:t>
-      </w:r>
-      <w:r>
-        <w:rPr>
-          <w:rFonts w:asciiTheme="majorBidi" w:hAnsiTheme="majorBidi" w:cstheme="majorBidi"/>
-          <w:sz w:val="24"/>
-          <w:szCs w:val="24"/>
-        </w:rPr>
-        <w:t xml:space="preserve">a user that has </w:t>
-      </w:r>
-      <w:proofErr w:type="spellStart"/>
-      <w:r>
-        <w:rPr>
-          <w:rFonts w:asciiTheme="majorBidi" w:hAnsiTheme="majorBidi" w:cstheme="majorBidi"/>
-          <w:color w:val="FF0000"/>
-          <w:sz w:val="24"/>
-          <w:szCs w:val="24"/>
-          <w:highlight w:val="white"/>
-        </w:rPr>
-        <w:t>db_owner</w:t>
-      </w:r>
-      <w:proofErr w:type="spellEnd"/>
-      <w:r>
-        <w:rPr>
-          <w:rFonts w:asciiTheme="majorBidi" w:hAnsiTheme="majorBidi" w:cstheme="majorBidi"/>
-          <w:sz w:val="24"/>
-          <w:szCs w:val="24"/>
-        </w:rPr>
-        <w:t xml:space="preserve"> role to ensure you have all permissions required to be able to continue with these steps</w:t>
-      </w:r>
-      <w:r>
-        <w:rPr>
-          <w:rFonts w:ascii="Times New Roman" w:eastAsia="Times New Roman" w:hAnsi="Times New Roman" w:cs="Times New Roman"/>
-          <w:sz w:val="24"/>
-          <w:szCs w:val="24"/>
-        </w:rPr>
-        <w:t>.</w:t>
+        <w:t>Prerequisites (one-time setup for the maintenance tool)</w:t>
       </w:r>
     </w:p>
     <w:p>
@@ -13347,266 +13166,303 @@
         <w:pStyle w:val="NormalWeb"/>
         <w:numPr>
           <w:ilvl w:val="0"/>
-          <w:numId w:val="25"/>
+          <w:numId w:val="28"/>
         </w:numPr>
       </w:pPr>
       <w:r>
-        <w:t xml:space="preserve">Expand </w:t>
-      </w:r>
+        <w:t xml:space="preserve">Go to your Application Folder, Open </w:t>
+      </w:r>
+      <w:proofErr w:type="spellStart"/>
       <w:r>
         <w:rPr>
           <w:rStyle w:val="Strong"/>
         </w:rPr>
-        <w:t>Databases.</w:t>
-      </w:r>
+        <w:t>Web.config</w:t>
+      </w:r>
+      <w:proofErr w:type="spellEnd"/>
+      <w:r>
+        <w:rPr>
+          <w:rStyle w:val="Strong"/>
+        </w:rPr>
+        <w:t xml:space="preserve"> </w:t>
+      </w:r>
+      <w:r>
+        <w:rPr>
+          <w:rStyle w:val="Strong"/>
+          <w:b w:val="0"/>
+          <w:bCs w:val="0"/>
+        </w:rPr>
+        <w:t>in a text editor</w:t>
+      </w:r>
+      <w:r>
+        <w:rPr>
+          <w:rStyle w:val="Strong"/>
+        </w:rPr>
+        <w:t xml:space="preserve"> → </w:t>
+      </w:r>
+      <w:r>
+        <w:rPr>
+          <w:rStyle w:val="Strong"/>
+        </w:rPr>
+        <w:t xml:space="preserve">find the </w:t>
+      </w:r>
+      <w:r>
+        <w:rPr>
+          <w:rStyle w:val="HTMLCode"/>
+          <w:b/>
+          <w:bCs/>
+        </w:rPr>
+        <w:t>&lt;</w:t>
+      </w:r>
+      <w:proofErr w:type="spellStart"/>
+      <w:r>
+        <w:rPr>
+          <w:rStyle w:val="HTMLCode"/>
+          <w:b/>
+          <w:bCs/>
+        </w:rPr>
+        <w:t>appSettings</w:t>
+      </w:r>
+      <w:proofErr w:type="spellEnd"/>
+      <w:r>
+        <w:rPr>
+          <w:rStyle w:val="HTMLCode"/>
+          <w:b/>
+          <w:bCs/>
+        </w:rPr>
+        <w:t>&gt;</w:t>
+      </w:r>
+      <w:r>
+        <w:t xml:space="preserve">, </w:t>
+      </w:r>
+      <w:r>
+        <w:t>you will find these two fields</w:t>
+      </w:r>
+      <w:r>
+        <w:t>:</w:t>
+      </w:r>
+    </w:p>
+    <w:p>
+      <w:pPr>
+        <w:pStyle w:val="HTMLPreformatted"/>
+        <w:rPr>
+          <w:rStyle w:val="HTMLCode"/>
+        </w:rPr>
+      </w:pPr>
+      <w:r>
+        <w:rPr>
+          <w:rStyle w:val="hljs-tag"/>
+        </w:rPr>
+        <w:t>&lt;</w:t>
+      </w:r>
+      <w:r>
+        <w:rPr>
+          <w:rStyle w:val="hljs-name"/>
+        </w:rPr>
+        <w:t>add</w:t>
+      </w:r>
+      <w:r>
+        <w:rPr>
+          <w:rStyle w:val="HTMLCode"/>
+        </w:rPr>
+        <w:t xml:space="preserve"> </w:t>
+      </w:r>
+      <w:r>
+        <w:rPr>
+          <w:rStyle w:val="hljs-attr"/>
+        </w:rPr>
+        <w:t>key</w:t>
+      </w:r>
+      <w:r>
+        <w:rPr>
+          <w:rStyle w:val="HTMLCode"/>
+        </w:rPr>
+        <w:t>=</w:t>
+      </w:r>
+      <w:r>
+        <w:rPr>
+          <w:rStyle w:val="hljs-string"/>
+        </w:rPr>
+        <w:t>"</w:t>
+      </w:r>
+      <w:proofErr w:type="spellStart"/>
+      <w:r>
+        <w:rPr>
+          <w:rStyle w:val="hljs-string"/>
+        </w:rPr>
+        <w:t>MaintenanceMode</w:t>
+      </w:r>
+      <w:proofErr w:type="spellEnd"/>
+      <w:r>
+        <w:rPr>
+          <w:rStyle w:val="hljs-string"/>
+        </w:rPr>
+        <w:t>"</w:t>
+      </w:r>
+      <w:r>
+        <w:rPr>
+          <w:rStyle w:val="HTMLCode"/>
+        </w:rPr>
+        <w:t xml:space="preserve"> </w:t>
+      </w:r>
+      <w:r>
+        <w:rPr>
+          <w:rStyle w:val="hljs-attr"/>
+        </w:rPr>
+        <w:t>value</w:t>
+      </w:r>
+      <w:r>
+        <w:rPr>
+          <w:rStyle w:val="HTMLCode"/>
+        </w:rPr>
+        <w:t>=</w:t>
+      </w:r>
+      <w:r>
+        <w:rPr>
+          <w:rStyle w:val="hljs-string"/>
+        </w:rPr>
+        <w:t>"</w:t>
+      </w:r>
+      <w:r>
+        <w:rPr>
+          <w:rStyle w:val="hljs-string"/>
+        </w:rPr>
+        <w:t>false</w:t>
+      </w:r>
+      <w:r>
+        <w:rPr>
+          <w:rStyle w:val="hljs-string"/>
+        </w:rPr>
+        <w:t>"</w:t>
+      </w:r>
+      <w:r>
+        <w:rPr>
+          <w:rStyle w:val="HTMLCode"/>
+        </w:rPr>
+        <w:t>/&gt;</w:t>
+      </w:r>
+    </w:p>
+    <w:p>
+      <w:pPr>
+        <w:pStyle w:val="HTMLPreformatted"/>
+        <w:rPr>
+          <w:rStyle w:val="HTMLCode"/>
+        </w:rPr>
+      </w:pPr>
+      <w:r>
+        <w:rPr>
+          <w:rStyle w:val="hljs-tag"/>
+        </w:rPr>
+        <w:t>&lt;</w:t>
+      </w:r>
+      <w:r>
+        <w:rPr>
+          <w:rStyle w:val="hljs-name"/>
+        </w:rPr>
+        <w:t>add</w:t>
+      </w:r>
+      <w:r>
+        <w:rPr>
+          <w:rStyle w:val="HTMLCode"/>
+        </w:rPr>
+        <w:t xml:space="preserve"> </w:t>
+      </w:r>
+      <w:r>
+        <w:rPr>
+          <w:rStyle w:val="hljs-attr"/>
+        </w:rPr>
+        <w:t>key</w:t>
+      </w:r>
+      <w:r>
+        <w:rPr>
+          <w:rStyle w:val="HTMLCode"/>
+        </w:rPr>
+        <w:t>=</w:t>
+      </w:r>
+      <w:r>
+        <w:rPr>
+          <w:rStyle w:val="hljs-string"/>
+        </w:rPr>
+        <w:t>"</w:t>
+      </w:r>
+      <w:proofErr w:type="spellStart"/>
+      <w:r>
+        <w:rPr>
+          <w:rStyle w:val="hljs-string"/>
+        </w:rPr>
+        <w:t>MaintenanceSecret</w:t>
+      </w:r>
+      <w:proofErr w:type="spellEnd"/>
+      <w:r>
+        <w:rPr>
+          <w:rStyle w:val="hljs-string"/>
+        </w:rPr>
+        <w:t>"</w:t>
+      </w:r>
+      <w:r>
+        <w:rPr>
+          <w:rStyle w:val="HTMLCode"/>
+        </w:rPr>
+        <w:t xml:space="preserve"> </w:t>
+      </w:r>
+      <w:r>
+        <w:rPr>
+          <w:rStyle w:val="hljs-attr"/>
+        </w:rPr>
+        <w:t>value</w:t>
+      </w:r>
+      <w:r>
+        <w:rPr>
+          <w:rStyle w:val="HTMLCode"/>
+        </w:rPr>
+        <w:t>=</w:t>
+      </w:r>
+      <w:r>
+        <w:rPr>
+          <w:rStyle w:val="hljs-string"/>
+        </w:rPr>
+        <w:t>"YOUR_LONG_RANDOM_SECRET"</w:t>
+      </w:r>
+      <w:r>
+        <w:rPr>
+          <w:rStyle w:val="HTMLCode"/>
+        </w:rPr>
+        <w:t>/&gt;</w:t>
+      </w:r>
+    </w:p>
+    <w:p>
+      <w:pPr>
+        <w:pStyle w:val="HTMLPreformatted"/>
+        <w:rPr>
+          <w:rStyle w:val="HTMLCode"/>
+        </w:rPr>
+      </w:pPr>
     </w:p>
     <w:p>
       <w:pPr>
         <w:pStyle w:val="NormalWeb"/>
         <w:numPr>
           <w:ilvl w:val="0"/>
-          <w:numId w:val="25"/>
+          <w:numId w:val="30"/>
         </w:numPr>
       </w:pPr>
       <w:r>
-        <w:t>Right click your database &gt; New Query.</w:t>
-      </w:r>
-    </w:p>
-    <w:p>
-      <w:pPr>
-        <w:numPr>
-          <w:ilvl w:val="0"/>
-          <w:numId w:val="25"/>
-        </w:numPr>
-        <w:spacing w:before="100" w:beforeAutospacing="1" w:after="100" w:afterAutospacing="1" w:line="240" w:lineRule="auto"/>
-        <w:rPr>
-          <w:rFonts w:ascii="Times New Roman" w:eastAsia="Times New Roman" w:hAnsi="Times New Roman" w:cs="Times New Roman"/>
-          <w:sz w:val="24"/>
-          <w:szCs w:val="24"/>
-        </w:rPr>
-      </w:pPr>
-      <w:r>
-        <w:rPr>
-          <w:rFonts w:ascii="Times New Roman" w:eastAsia="Times New Roman" w:hAnsi="Times New Roman" w:cs="Times New Roman"/>
-          <w:sz w:val="24"/>
-          <w:szCs w:val="24"/>
-        </w:rPr>
-        <w:t>Run:</w:t>
-      </w:r>
-    </w:p>
-    <w:p>
-      <w:pPr>
-        <w:spacing w:before="100" w:beforeAutospacing="1" w:after="100" w:afterAutospacing="1" w:line="240" w:lineRule="auto"/>
-        <w:ind w:left="720"/>
-        <w:rPr>
-          <w:rFonts w:ascii="Times New Roman" w:eastAsia="Times New Roman" w:hAnsi="Times New Roman" w:cs="Times New Roman"/>
-          <w:sz w:val="24"/>
-          <w:szCs w:val="24"/>
-        </w:rPr>
-      </w:pPr>
-      <w:r>
-        <w:rPr>
-          <w:rFonts w:ascii="Courier New" w:eastAsia="Times New Roman" w:hAnsi="Courier New" w:cs="Courier New"/>
-          <w:sz w:val="20"/>
-          <w:szCs w:val="20"/>
-        </w:rPr>
-        <w:t xml:space="preserve">SELECT * FROM Bank; </w:t>
-      </w:r>
-    </w:p>
-    <w:p>
-      <w:pPr>
-        <w:numPr>
-          <w:ilvl w:val="0"/>
-          <w:numId w:val="25"/>
-        </w:numPr>
-        <w:spacing w:before="100" w:beforeAutospacing="1" w:after="100" w:afterAutospacing="1" w:line="240" w:lineRule="auto"/>
-        <w:rPr>
-          <w:rFonts w:ascii="Times New Roman" w:eastAsia="Times New Roman" w:hAnsi="Times New Roman" w:cs="Times New Roman"/>
-          <w:sz w:val="24"/>
-          <w:szCs w:val="24"/>
-        </w:rPr>
-      </w:pPr>
-      <w:r>
-        <w:rPr>
-          <w:rFonts w:ascii="Times New Roman" w:eastAsia="Times New Roman" w:hAnsi="Times New Roman" w:cs="Times New Roman"/>
-          <w:sz w:val="24"/>
-          <w:szCs w:val="24"/>
-        </w:rPr>
-        <w:t xml:space="preserve">Note the </w:t>
-      </w:r>
-      <w:proofErr w:type="spellStart"/>
-      <w:r>
-        <w:rPr>
-          <w:rStyle w:val="HTMLCode"/>
-          <w:rFonts w:eastAsiaTheme="minorHAnsi"/>
-        </w:rPr>
-        <w:t>BankId</w:t>
-      </w:r>
-      <w:proofErr w:type="spellEnd"/>
-      <w:r>
-        <w:t xml:space="preserve"> </w:t>
-      </w:r>
-      <w:r>
-        <w:rPr>
-          <w:rFonts w:ascii="Times New Roman" w:eastAsia="Times New Roman" w:hAnsi="Times New Roman" w:cs="Times New Roman"/>
-          <w:sz w:val="24"/>
-          <w:szCs w:val="24"/>
-        </w:rPr>
-        <w:t>for the bank you want to assign to the user.</w:t>
-      </w:r>
-    </w:p>
-    <w:p>
-      <w:pPr>
-        <w:numPr>
-          <w:ilvl w:val="0"/>
-          <w:numId w:val="25"/>
-        </w:numPr>
-        <w:spacing w:before="100" w:beforeAutospacing="1" w:after="100" w:afterAutospacing="1" w:line="240" w:lineRule="auto"/>
-        <w:rPr>
-          <w:rFonts w:ascii="Times New Roman" w:eastAsia="Times New Roman" w:hAnsi="Times New Roman" w:cs="Times New Roman"/>
-          <w:sz w:val="24"/>
-          <w:szCs w:val="24"/>
-        </w:rPr>
-      </w:pPr>
-      <w:r>
-        <w:rPr>
-          <w:rFonts w:ascii="Times New Roman" w:eastAsia="Times New Roman" w:hAnsi="Times New Roman" w:cs="Times New Roman"/>
-          <w:sz w:val="24"/>
-          <w:szCs w:val="24"/>
-        </w:rPr>
-        <w:t>Assign the User to the Bank</w:t>
-      </w:r>
-      <w:r>
-        <w:rPr>
-          <w:rFonts w:ascii="Times New Roman" w:eastAsia="Times New Roman" w:hAnsi="Times New Roman" w:cs="Times New Roman"/>
-          <w:sz w:val="24"/>
-          <w:szCs w:val="24"/>
-        </w:rPr>
-        <w:t>:</w:t>
-      </w:r>
-    </w:p>
-    <w:p>
-      <w:pPr>
-        <w:spacing w:before="100" w:beforeAutospacing="1" w:after="100" w:afterAutospacing="1" w:line="240" w:lineRule="auto"/>
-        <w:ind w:left="720"/>
-        <w:rPr>
-          <w:rFonts w:ascii="Courier New" w:eastAsia="Times New Roman" w:hAnsi="Courier New" w:cs="Courier New"/>
-          <w:sz w:val="20"/>
-          <w:szCs w:val="20"/>
-        </w:rPr>
-      </w:pPr>
-      <w:r>
-        <w:rPr>
-          <w:rStyle w:val="hljs-keyword"/>
+        <w:t xml:space="preserve">You need to change the </w:t>
+      </w:r>
+      <w:r>
+        <w:rPr>
+          <w:rStyle w:val="hljs-attr"/>
           <w:rFonts w:ascii="Courier New" w:hAnsi="Courier New" w:cs="Courier New"/>
           <w:sz w:val="20"/>
           <w:szCs w:val="20"/>
         </w:rPr>
-        <w:t>INSERT</w:t>
-      </w:r>
-      <w:r>
-        <w:rPr>
-          <w:rFonts w:ascii="Courier New" w:hAnsi="Courier New" w:cs="Courier New"/>
-          <w:sz w:val="20"/>
-          <w:szCs w:val="20"/>
-        </w:rPr>
-        <w:t xml:space="preserve"> </w:t>
-      </w:r>
-      <w:r>
-        <w:rPr>
-          <w:rStyle w:val="hljs-keyword"/>
-          <w:rFonts w:ascii="Courier New" w:hAnsi="Courier New" w:cs="Courier New"/>
-          <w:sz w:val="20"/>
-          <w:szCs w:val="20"/>
-        </w:rPr>
-        <w:t>INTO</w:t>
-      </w:r>
-      <w:r>
-        <w:rPr>
-          <w:rFonts w:ascii="Courier New" w:hAnsi="Courier New" w:cs="Courier New"/>
-          <w:sz w:val="20"/>
-          <w:szCs w:val="20"/>
-        </w:rPr>
-        <w:t xml:space="preserve"> </w:t>
-      </w:r>
-      <w:proofErr w:type="spellStart"/>
-      <w:r>
-        <w:rPr>
-          <w:rFonts w:ascii="Courier New" w:hAnsi="Courier New" w:cs="Courier New"/>
-          <w:sz w:val="20"/>
-          <w:szCs w:val="20"/>
-        </w:rPr>
-        <w:t>BankUserMapping</w:t>
-      </w:r>
-      <w:proofErr w:type="spellEnd"/>
-      <w:r>
-        <w:rPr>
-          <w:rFonts w:ascii="Courier New" w:hAnsi="Courier New" w:cs="Courier New"/>
-          <w:sz w:val="20"/>
-          <w:szCs w:val="20"/>
-        </w:rPr>
-        <w:t xml:space="preserve"> (</w:t>
-      </w:r>
-      <w:proofErr w:type="spellStart"/>
-      <w:r>
-        <w:rPr>
-          <w:rFonts w:ascii="Courier New" w:hAnsi="Courier New" w:cs="Courier New"/>
-          <w:sz w:val="20"/>
-          <w:szCs w:val="20"/>
-        </w:rPr>
-        <w:t>UserName</w:t>
-      </w:r>
-      <w:proofErr w:type="spellEnd"/>
-      <w:r>
-        <w:rPr>
-          <w:rFonts w:ascii="Courier New" w:hAnsi="Courier New" w:cs="Courier New"/>
-          <w:sz w:val="20"/>
-          <w:szCs w:val="20"/>
-        </w:rPr>
-        <w:t xml:space="preserve">, </w:t>
-      </w:r>
-      <w:proofErr w:type="spellStart"/>
-      <w:r>
-        <w:rPr>
-          <w:rFonts w:ascii="Courier New" w:hAnsi="Courier New" w:cs="Courier New"/>
-          <w:sz w:val="20"/>
-          <w:szCs w:val="20"/>
-        </w:rPr>
-        <w:t>BankId</w:t>
-      </w:r>
-      <w:proofErr w:type="spellEnd"/>
-      <w:r>
-        <w:rPr>
-          <w:rFonts w:ascii="Courier New" w:hAnsi="Courier New" w:cs="Courier New"/>
-          <w:sz w:val="20"/>
-          <w:szCs w:val="20"/>
-        </w:rPr>
-        <w:t>)</w:t>
-      </w:r>
-      <w:r>
-        <w:rPr>
-          <w:rFonts w:ascii="Courier New" w:hAnsi="Courier New" w:cs="Courier New"/>
-          <w:sz w:val="20"/>
-          <w:szCs w:val="20"/>
-        </w:rPr>
-        <w:br/>
-      </w:r>
-      <w:r>
-        <w:rPr>
-          <w:rStyle w:val="hljs-keyword"/>
-          <w:rFonts w:ascii="Courier New" w:hAnsi="Courier New" w:cs="Courier New"/>
-          <w:sz w:val="20"/>
-          <w:szCs w:val="20"/>
-        </w:rPr>
-        <w:t>VALUES</w:t>
-      </w:r>
-      <w:r>
-        <w:rPr>
-          <w:rFonts w:ascii="Courier New" w:hAnsi="Courier New" w:cs="Courier New"/>
-          <w:sz w:val="20"/>
-          <w:szCs w:val="20"/>
-        </w:rPr>
-        <w:t xml:space="preserve"> (</w:t>
+        <w:t>value</w:t>
+      </w:r>
+      <w:r>
+        <w:rPr>
+          <w:rStyle w:val="HTMLCode"/>
+        </w:rPr>
+        <w:t>=</w:t>
       </w:r>
       <w:r>
         <w:rPr>
@@ -13615,180 +13471,832 @@
           <w:sz w:val="20"/>
           <w:szCs w:val="20"/>
         </w:rPr>
-        <w:t>‘username’</w:t>
-      </w:r>
-      <w:r>
-        <w:rPr>
+        <w:t>"false"</w:t>
+      </w:r>
+      <w:r>
+        <w:rPr>
+          <w:rStyle w:val="hljs-string"/>
+        </w:rPr>
+        <w:t xml:space="preserve"> </w:t>
+      </w:r>
+      <w:r>
+        <w:t xml:space="preserve">to true, and the </w:t>
+      </w:r>
+      <w:r>
+        <w:rPr>
+          <w:rStyle w:val="hljs-attr"/>
           <w:rFonts w:ascii="Courier New" w:hAnsi="Courier New" w:cs="Courier New"/>
           <w:sz w:val="20"/>
           <w:szCs w:val="20"/>
         </w:rPr>
-        <w:t xml:space="preserve">, </w:t>
-      </w:r>
-      <w:proofErr w:type="spellStart"/>
-      <w:r>
-        <w:rPr>
+        <w:t>value</w:t>
+      </w:r>
+      <w:r>
+        <w:rPr>
+          <w:rStyle w:val="HTMLCode"/>
+        </w:rPr>
+        <w:t>=</w:t>
+      </w:r>
+      <w:r>
+        <w:rPr>
+          <w:rStyle w:val="hljs-string"/>
           <w:rFonts w:ascii="Courier New" w:hAnsi="Courier New" w:cs="Courier New"/>
           <w:sz w:val="20"/>
           <w:szCs w:val="20"/>
         </w:rPr>
-        <w:t>TheBankId</w:t>
-      </w:r>
-      <w:proofErr w:type="spellEnd"/>
-      <w:r>
-        <w:rPr>
+        <w:t>"YOUR_LONG_RANDOM_SECRET"</w:t>
+      </w:r>
+      <w:r>
+        <w:rPr>
+          <w:rStyle w:val="hljs-string"/>
           <w:rFonts w:ascii="Courier New" w:hAnsi="Courier New" w:cs="Courier New"/>
           <w:sz w:val="20"/>
           <w:szCs w:val="20"/>
         </w:rPr>
-        <w:t>);</w:t>
-      </w:r>
-    </w:p>
-    <w:p>
-      <w:pPr>
-        <w:pStyle w:val="ListParagraph"/>
+        <w:t xml:space="preserve"> </w:t>
+      </w:r>
+      <w:r>
+        <w:rPr>
+          <w:rStyle w:val="hljs-string"/>
+          <w:rFonts w:asciiTheme="majorBidi" w:hAnsiTheme="majorBidi" w:cstheme="majorBidi"/>
+        </w:rPr>
+        <w:t xml:space="preserve">to a secure random long string </w:t>
+      </w:r>
+      <w:r>
+        <w:rPr>
+          <w:rFonts w:asciiTheme="majorBidi" w:hAnsiTheme="majorBidi" w:cstheme="majorBidi"/>
+        </w:rPr>
+        <w:t xml:space="preserve">(e.g., </w:t>
+      </w:r>
+      <w:r>
+        <w:rPr>
+          <w:rFonts w:ascii="Cascadia Mono" w:hAnsi="Cascadia Mono" w:cs="Cascadia Mono"/>
+          <w:color w:val="0000FF"/>
+          <w:sz w:val="19"/>
+          <w:szCs w:val="19"/>
+          <w:highlight w:val="white"/>
+        </w:rPr>
+        <w:t>YJ6P3n4fT_u9zR_V2yL0bXc1mG5e</w:t>
+      </w:r>
+      <w:r>
+        <w:rPr>
+          <w:rFonts w:asciiTheme="majorBidi" w:hAnsiTheme="majorBidi" w:cstheme="majorBidi"/>
+        </w:rPr>
+        <w:t>)</w:t>
+      </w:r>
+      <w:r>
+        <w:rPr>
+          <w:rFonts w:asciiTheme="majorBidi" w:hAnsiTheme="majorBidi" w:cstheme="majorBidi"/>
+        </w:rPr>
+        <w:t xml:space="preserve"> </w:t>
+      </w:r>
+    </w:p>
+    <w:p>
+      <w:pPr>
+        <w:pStyle w:val="NormalWeb"/>
         <w:numPr>
           <w:ilvl w:val="0"/>
-          <w:numId w:val="25"/>
+          <w:numId w:val="30"/>
         </w:numPr>
         <w:rPr>
           <w:rStyle w:val="HTMLCode"/>
-          <w:rFonts w:eastAsiaTheme="minorHAnsi"/>
-        </w:rPr>
-      </w:pPr>
+          <w:rFonts w:ascii="Times New Roman" w:hAnsi="Times New Roman" w:cs="Times New Roman"/>
+          <w:sz w:val="24"/>
+          <w:szCs w:val="24"/>
+        </w:rPr>
+      </w:pPr>
+      <w:r>
+        <w:t>You’ll open the page with a secret-bearing URL:</w:t>
+      </w:r>
+      <w:r>
+        <w:br/>
+      </w:r>
       <w:r>
         <w:rPr>
           <w:rStyle w:val="HTMLCode"/>
-          <w:rFonts w:asciiTheme="majorBidi" w:eastAsiaTheme="minorHAnsi" w:hAnsiTheme="majorBidi" w:cstheme="majorBidi"/>
-          <w:sz w:val="24"/>
-          <w:szCs w:val="24"/>
-        </w:rPr>
-        <w:t xml:space="preserve">Replace </w:t>
-      </w:r>
-      <w:r>
-        <w:rPr>
-          <w:rStyle w:val="HTMLCode"/>
-          <w:rFonts w:eastAsiaTheme="minorHAnsi"/>
-        </w:rPr>
-        <w:t>‘username’</w:t>
-      </w:r>
-      <w:r>
-        <w:rPr>
-          <w:rStyle w:val="HTMLCode"/>
-          <w:rFonts w:eastAsiaTheme="minorHAnsi"/>
-        </w:rPr>
-        <w:t xml:space="preserve"> </w:t>
-      </w:r>
-      <w:r>
-        <w:rPr>
-          <w:rStyle w:val="HTMLCode"/>
-          <w:rFonts w:asciiTheme="majorBidi" w:eastAsiaTheme="minorHAnsi" w:hAnsiTheme="majorBidi" w:cstheme="majorBidi"/>
-          <w:sz w:val="24"/>
-          <w:szCs w:val="24"/>
-        </w:rPr>
-        <w:t>with the actual user name and</w:t>
-      </w:r>
-      <w:r>
-        <w:rPr>
-          <w:rStyle w:val="HTMLCode"/>
-          <w:rFonts w:eastAsiaTheme="minorHAnsi"/>
-        </w:rPr>
-        <w:t xml:space="preserve"> </w:t>
-      </w:r>
-      <w:proofErr w:type="spellStart"/>
-      <w:r>
-        <w:rPr>
-          <w:rStyle w:val="HTMLCode"/>
-          <w:rFonts w:eastAsiaTheme="minorHAnsi"/>
-        </w:rPr>
-        <w:t>TheBankId</w:t>
-      </w:r>
-      <w:proofErr w:type="spellEnd"/>
-      <w:r>
-        <w:rPr>
-          <w:rStyle w:val="HTMLCode"/>
-          <w:rFonts w:eastAsiaTheme="minorHAnsi"/>
-        </w:rPr>
-        <w:t xml:space="preserve"> </w:t>
-      </w:r>
-      <w:r>
-        <w:rPr>
-          <w:rStyle w:val="HTMLCode"/>
-          <w:rFonts w:asciiTheme="majorBidi" w:eastAsiaTheme="minorHAnsi" w:hAnsiTheme="majorBidi" w:cstheme="majorBidi"/>
-          <w:sz w:val="24"/>
-          <w:szCs w:val="24"/>
-        </w:rPr>
-        <w:t xml:space="preserve">with the </w:t>
-      </w:r>
-      <w:proofErr w:type="spellStart"/>
-      <w:r>
-        <w:rPr>
-          <w:rStyle w:val="HTMLCode"/>
-          <w:rFonts w:asciiTheme="majorBidi" w:eastAsiaTheme="minorHAnsi" w:hAnsiTheme="majorBidi" w:cstheme="majorBidi"/>
-          <w:sz w:val="24"/>
-          <w:szCs w:val="24"/>
-        </w:rPr>
-        <w:t>BankId</w:t>
-      </w:r>
-      <w:proofErr w:type="spellEnd"/>
-      <w:r>
-        <w:rPr>
-          <w:rStyle w:val="HTMLCode"/>
-          <w:rFonts w:asciiTheme="majorBidi" w:eastAsiaTheme="minorHAnsi" w:hAnsiTheme="majorBidi" w:cstheme="majorBidi"/>
-          <w:sz w:val="24"/>
-          <w:szCs w:val="24"/>
-        </w:rPr>
-        <w:t xml:space="preserve"> noted in the previous step.</w:t>
-      </w:r>
-    </w:p>
-    <w:p>
-      <w:pPr>
-        <w:pStyle w:val="ListParagraph"/>
+        </w:rPr>
+        <w:t>http(s)://&lt;your-host&gt;/Maintenance/CreateOrResetUser?secret=YOUR_LONG_RANDOM_SECRET</w:t>
+      </w:r>
+    </w:p>
+    <w:p>
+      <w:pPr>
+        <w:pStyle w:val="NormalWeb"/>
         <w:numPr>
           <w:ilvl w:val="0"/>
-          <w:numId w:val="25"/>
+          <w:numId w:val="30"/>
         </w:numPr>
+      </w:pPr>
+      <w:r>
+        <w:t>You will need to manually enter the URL as there is no button to lead to this page for security reasons.</w:t>
+      </w:r>
+    </w:p>
+    <w:p>
+      <w:pPr>
+        <w:pStyle w:val="NormalWeb"/>
+        <w:numPr>
+          <w:ilvl w:val="0"/>
+          <w:numId w:val="30"/>
+        </w:numPr>
+      </w:pPr>
+      <w:r>
+        <w:t>Requests not matching the secret</w:t>
+      </w:r>
+      <w:r>
+        <w:t xml:space="preserve"> </w:t>
+      </w:r>
+      <w:r>
+        <w:t xml:space="preserve">are blocked with your custom </w:t>
+      </w:r>
+      <w:r>
+        <w:t>forbidden access page</w:t>
+      </w:r>
+      <w:r>
+        <w:t>.</w:t>
+      </w:r>
+    </w:p>
+    <w:p>
+      <w:pPr>
+        <w:pStyle w:val="NormalWeb"/>
+      </w:pPr>
+      <w:r>
+        <w:t xml:space="preserve">Turn </w:t>
+      </w:r>
+      <w:proofErr w:type="spellStart"/>
+      <w:r>
+        <w:rPr>
+          <w:rStyle w:val="Strong"/>
+        </w:rPr>
+        <w:t>MaintenanceMode</w:t>
+      </w:r>
+      <w:proofErr w:type="spellEnd"/>
+      <w:r>
+        <w:t xml:space="preserve"> back to </w:t>
+      </w:r>
+      <w:r>
         <w:rPr>
           <w:rStyle w:val="HTMLCode"/>
-          <w:rFonts w:asciiTheme="majorBidi" w:eastAsiaTheme="minorHAnsi" w:hAnsiTheme="majorBidi" w:cstheme="majorBidi"/>
-          <w:sz w:val="24"/>
-          <w:szCs w:val="24"/>
-        </w:rPr>
-      </w:pPr>
+        </w:rPr>
+        <w:t>false</w:t>
+      </w:r>
+      <w:r>
+        <w:t xml:space="preserve"> after you finish creating/resetting users.</w:t>
+      </w:r>
+    </w:p>
+    <w:p>
+      <w:pPr>
+        <w:pStyle w:val="NormalWeb"/>
+      </w:pPr>
+    </w:p>
+    <w:p>
+      <w:pPr>
+        <w:pStyle w:val="Heading3"/>
+      </w:pPr>
+      <w:r>
+        <w:t>Step A — Create or reset an application user (admin-only)</w:t>
+      </w:r>
+    </w:p>
+    <w:p>
+      <w:pPr>
+        <w:pStyle w:val="NormalWeb"/>
+        <w:numPr>
+          <w:ilvl w:val="0"/>
+          <w:numId w:val="31"/>
+        </w:numPr>
+      </w:pPr>
+      <w:r>
+        <w:t>Browse to:</w:t>
+      </w:r>
+      <w:r>
+        <w:br/>
+      </w:r>
       <w:r>
         <w:rPr>
           <w:rStyle w:val="HTMLCode"/>
-          <w:rFonts w:asciiTheme="majorBidi" w:eastAsiaTheme="minorHAnsi" w:hAnsiTheme="majorBidi" w:cstheme="majorBidi"/>
-          <w:sz w:val="24"/>
-          <w:szCs w:val="24"/>
-        </w:rPr>
-        <w:t xml:space="preserve">These steps are </w:t>
-      </w:r>
+        </w:rPr>
+        <w:t>http(s)://&lt;your-host&gt;/Maintenance/CreateOrResetUser?secret=YOUR_LONG_RANDOM_SECRET</w:t>
+      </w:r>
+    </w:p>
+    <w:p>
+      <w:pPr>
+        <w:pStyle w:val="NormalWeb"/>
+        <w:numPr>
+          <w:ilvl w:val="0"/>
+          <w:numId w:val="31"/>
+        </w:numPr>
+      </w:pPr>
+      <w:r>
+        <w:t>Fill the form:</w:t>
+      </w:r>
+    </w:p>
+    <w:p>
+      <w:pPr>
+        <w:pStyle w:val="NormalWeb"/>
+        <w:numPr>
+          <w:ilvl w:val="1"/>
+          <w:numId w:val="31"/>
+        </w:numPr>
+      </w:pPr>
+      <w:r>
+        <w:rPr>
+          <w:rStyle w:val="Strong"/>
+        </w:rPr>
+        <w:t>User Name</w:t>
+      </w:r>
+      <w:r>
+        <w:t xml:space="preserve">: the application username (e.g., </w:t>
+      </w:r>
+      <w:proofErr w:type="spellStart"/>
       <w:r>
         <w:rPr>
           <w:rStyle w:val="HTMLCode"/>
-          <w:rFonts w:asciiTheme="majorBidi" w:eastAsiaTheme="minorHAnsi" w:hAnsiTheme="majorBidi" w:cstheme="majorBidi"/>
-          <w:sz w:val="24"/>
-          <w:szCs w:val="24"/>
-        </w:rPr>
-        <w:t>all that is required for the user to be able to access the specified bank. The application will then handle the rest of the logic.</w:t>
-      </w:r>
+        </w:rPr>
+        <w:t>ABankUser</w:t>
+      </w:r>
+      <w:proofErr w:type="spellEnd"/>
+      <w:r>
+        <w:t>)</w:t>
+      </w:r>
+    </w:p>
+    <w:p>
+      <w:pPr>
+        <w:pStyle w:val="NormalWeb"/>
+        <w:numPr>
+          <w:ilvl w:val="1"/>
+          <w:numId w:val="31"/>
+        </w:numPr>
+      </w:pPr>
+      <w:r>
+        <w:rPr>
+          <w:rStyle w:val="Strong"/>
+        </w:rPr>
+        <w:t>Bank Id</w:t>
+      </w:r>
+      <w:r>
+        <w:t xml:space="preserve">: the </w:t>
+      </w:r>
+      <w:r>
+        <w:rPr>
+          <w:rStyle w:val="Strong"/>
+        </w:rPr>
+        <w:t>existing</w:t>
+      </w:r>
+      <w:r>
+        <w:t xml:space="preserve"> </w:t>
+      </w:r>
+      <w:proofErr w:type="spellStart"/>
+      <w:r>
+        <w:rPr>
+          <w:rStyle w:val="HTMLCode"/>
+        </w:rPr>
+        <w:t>BankId</w:t>
+      </w:r>
+      <w:proofErr w:type="spellEnd"/>
+      <w:r>
+        <w:t xml:space="preserve"> the user should access</w:t>
+      </w:r>
+    </w:p>
+    <w:p>
+      <w:pPr>
+        <w:pStyle w:val="NormalWeb"/>
+        <w:numPr>
+          <w:ilvl w:val="0"/>
+          <w:numId w:val="31"/>
+        </w:numPr>
+      </w:pPr>
+      <w:r>
+        <w:t xml:space="preserve">Submit. The page displays a </w:t>
+      </w:r>
+      <w:r>
+        <w:rPr>
+          <w:rStyle w:val="Strong"/>
+        </w:rPr>
+        <w:t>Generated Password</w:t>
+      </w:r>
+      <w:r>
+        <w:t>:</w:t>
+      </w:r>
+    </w:p>
+    <w:p>
+      <w:pPr>
+        <w:pStyle w:val="NormalWeb"/>
+        <w:numPr>
+          <w:ilvl w:val="1"/>
+          <w:numId w:val="31"/>
+        </w:numPr>
+      </w:pPr>
+      <w:r>
+        <w:t>If the user didn’t exist → user is created + mapped to the bank.</w:t>
+      </w:r>
+    </w:p>
+    <w:p>
+      <w:pPr>
+        <w:pStyle w:val="NormalWeb"/>
+        <w:numPr>
+          <w:ilvl w:val="1"/>
+          <w:numId w:val="31"/>
+        </w:numPr>
+      </w:pPr>
+      <w:r>
+        <w:t>If the user existed → the password is reset and bank mapping ensured.</w:t>
+      </w:r>
+    </w:p>
+    <w:p>
+      <w:pPr>
+        <w:pStyle w:val="NormalWeb"/>
+        <w:numPr>
+          <w:ilvl w:val="0"/>
+          <w:numId w:val="31"/>
+        </w:numPr>
+      </w:pPr>
+      <w:r>
+        <w:t xml:space="preserve">Provide the </w:t>
+      </w:r>
+      <w:r>
+        <w:rPr>
+          <w:rStyle w:val="Strong"/>
+        </w:rPr>
+        <w:t>generated password</w:t>
+      </w:r>
+      <w:r>
+        <w:t xml:space="preserve"> to the user (securely).</w:t>
+      </w:r>
+      <w:r>
+        <w:br/>
+        <w:t xml:space="preserve">The account will be flagged </w:t>
+      </w:r>
+      <w:r>
+        <w:rPr>
+          <w:rStyle w:val="Strong"/>
+        </w:rPr>
+        <w:t>Must Change Password</w:t>
+      </w:r>
+      <w:r>
+        <w:t>.</w:t>
+      </w:r>
+    </w:p>
+    <w:p>
+      <w:pPr>
+        <w:pStyle w:val="NormalWeb"/>
+      </w:pPr>
+      <w:r>
+        <w:rPr>
+          <w:rStyle w:val="Strong"/>
+        </w:rPr>
+        <w:t>Notes</w:t>
+      </w:r>
+    </w:p>
+    <w:p>
+      <w:pPr>
+        <w:pStyle w:val="NormalWeb"/>
+        <w:numPr>
+          <w:ilvl w:val="0"/>
+          <w:numId w:val="32"/>
+        </w:numPr>
+      </w:pPr>
+      <w:r>
+        <w:t xml:space="preserve">The bank </w:t>
+      </w:r>
+      <w:r>
+        <w:rPr>
+          <w:rStyle w:val="Strong"/>
+        </w:rPr>
+        <w:t>must exist</w:t>
+      </w:r>
+      <w:r>
+        <w:t>; otherwise you’ll see a friendly validation error.</w:t>
+      </w:r>
+    </w:p>
+    <w:p>
+      <w:pPr>
+        <w:pStyle w:val="NormalWeb"/>
+        <w:numPr>
+          <w:ilvl w:val="0"/>
+          <w:numId w:val="32"/>
+        </w:numPr>
+      </w:pPr>
+      <w:r>
+        <w:t xml:space="preserve">The user is also added (or ensured) in </w:t>
+      </w:r>
+      <w:proofErr w:type="spellStart"/>
+      <w:r>
+        <w:rPr>
+          <w:rStyle w:val="Strong"/>
+        </w:rPr>
+        <w:t>BankUserMapping</w:t>
+      </w:r>
+      <w:proofErr w:type="spellEnd"/>
+      <w:r>
+        <w:t xml:space="preserve"> so they can access that bank.</w:t>
+      </w:r>
+    </w:p>
+    <w:p>
+      <w:pPr>
+        <w:pStyle w:val="NormalWeb"/>
+        <w:numPr>
+          <w:ilvl w:val="0"/>
+          <w:numId w:val="32"/>
+        </w:numPr>
+      </w:pPr>
+      <w:r>
+        <w:lastRenderedPageBreak/>
+        <w:t>All credentials are stored using salted PBKDF2 (hash + salt + iterations).</w:t>
+      </w:r>
+    </w:p>
+    <w:p>
+      <w:pPr>
+        <w:pStyle w:val="NormalWeb"/>
+        <w:numPr>
+          <w:ilvl w:val="0"/>
+          <w:numId w:val="32"/>
+        </w:numPr>
+      </w:pPr>
+      <w:r>
+        <w:t>The maintenance page is protected by secret.</w:t>
+      </w:r>
+    </w:p>
+    <w:p>
+      <w:pPr>
+        <w:pStyle w:val="Heading3"/>
+      </w:pPr>
+      <w:r>
+        <w:t>Step B — User’s first login</w:t>
+      </w:r>
+      <w:r>
+        <w:t xml:space="preserve"> (User)</w:t>
+      </w:r>
+    </w:p>
+    <w:p>
+      <w:pPr>
+        <w:pStyle w:val="NormalWeb"/>
+        <w:numPr>
+          <w:ilvl w:val="0"/>
+          <w:numId w:val="33"/>
+        </w:numPr>
+      </w:pPr>
+      <w:r>
+        <w:t xml:space="preserve">Go to </w:t>
+      </w:r>
+      <w:r>
+        <w:rPr>
+          <w:rStyle w:val="Strong"/>
+        </w:rPr>
+        <w:t>Login</w:t>
+      </w:r>
+      <w:r>
+        <w:t xml:space="preserve">: </w:t>
+      </w:r>
+      <w:r>
+        <w:rPr>
+          <w:rStyle w:val="HTMLCode"/>
+        </w:rPr>
+        <w:t>http(s)://&lt;your-host&gt;/Login</w:t>
+      </w:r>
+    </w:p>
+    <w:p>
+      <w:pPr>
+        <w:pStyle w:val="NormalWeb"/>
+        <w:numPr>
+          <w:ilvl w:val="0"/>
+          <w:numId w:val="33"/>
+        </w:numPr>
+      </w:pPr>
+      <w:r>
+        <w:t>Enter:</w:t>
+      </w:r>
+    </w:p>
+    <w:p>
+      <w:pPr>
+        <w:pStyle w:val="NormalWeb"/>
+        <w:numPr>
+          <w:ilvl w:val="1"/>
+          <w:numId w:val="33"/>
+        </w:numPr>
+      </w:pPr>
+      <w:r>
+        <w:rPr>
+          <w:rStyle w:val="Strong"/>
+        </w:rPr>
+        <w:t>Bank Name</w:t>
+      </w:r>
+      <w:r>
+        <w:t xml:space="preserve"> (exact)</w:t>
+      </w:r>
+    </w:p>
+    <w:p>
+      <w:pPr>
+        <w:pStyle w:val="NormalWeb"/>
+        <w:numPr>
+          <w:ilvl w:val="1"/>
+          <w:numId w:val="33"/>
+        </w:numPr>
+      </w:pPr>
+      <w:r>
+        <w:rPr>
+          <w:rStyle w:val="Strong"/>
+        </w:rPr>
+        <w:t>User Name</w:t>
+      </w:r>
+    </w:p>
+    <w:p>
+      <w:pPr>
+        <w:pStyle w:val="NormalWeb"/>
+        <w:numPr>
+          <w:ilvl w:val="1"/>
+          <w:numId w:val="33"/>
+        </w:numPr>
+      </w:pPr>
+      <w:r>
+        <w:rPr>
+          <w:rStyle w:val="Strong"/>
+        </w:rPr>
+        <w:t>Password</w:t>
+      </w:r>
+      <w:r>
+        <w:t xml:space="preserve"> (the generated one from Step A)</w:t>
+      </w:r>
+    </w:p>
+    <w:p>
+      <w:pPr>
+        <w:pStyle w:val="NormalWeb"/>
+        <w:numPr>
+          <w:ilvl w:val="0"/>
+          <w:numId w:val="33"/>
+        </w:numPr>
+      </w:pPr>
+      <w:r>
+        <w:t xml:space="preserve">On success, the app sets up the session and sees </w:t>
+      </w:r>
+      <w:proofErr w:type="spellStart"/>
+      <w:r>
+        <w:rPr>
+          <w:rStyle w:val="Strong"/>
+        </w:rPr>
+        <w:t>MustChangePassword</w:t>
+      </w:r>
+      <w:proofErr w:type="spellEnd"/>
+      <w:r>
+        <w:rPr>
+          <w:rStyle w:val="Strong"/>
+        </w:rPr>
+        <w:t xml:space="preserve"> = true</w:t>
+      </w:r>
+      <w:r>
+        <w:t xml:space="preserve"> for this account.</w:t>
+      </w:r>
+    </w:p>
+    <w:p>
+      <w:pPr>
+        <w:pStyle w:val="NormalWeb"/>
+      </w:pPr>
+      <w:r>
+        <w:t xml:space="preserve">While </w:t>
+      </w:r>
+      <w:proofErr w:type="spellStart"/>
+      <w:r>
+        <w:rPr>
+          <w:rStyle w:val="Strong"/>
+        </w:rPr>
+        <w:t>MustChangePassword</w:t>
+      </w:r>
+      <w:proofErr w:type="spellEnd"/>
+      <w:r>
+        <w:t xml:space="preserve"> is true, the app restricts navigation and redirects the user to Change Password.</w:t>
+      </w:r>
+    </w:p>
+    <w:p>
+      <w:pPr>
+        <w:pStyle w:val="Heading3"/>
+      </w:pPr>
+      <w:r>
+        <w:t>Step C — Change password (first-time)</w:t>
+      </w:r>
+    </w:p>
+    <w:p>
+      <w:pPr>
+        <w:pStyle w:val="NormalWeb"/>
+        <w:numPr>
+          <w:ilvl w:val="0"/>
+          <w:numId w:val="34"/>
+        </w:numPr>
+      </w:pPr>
+      <w:r>
+        <w:t xml:space="preserve">The navbar shows a </w:t>
+      </w:r>
+      <w:r>
+        <w:rPr>
+          <w:rStyle w:val="Strong"/>
+        </w:rPr>
+        <w:t>Change Password</w:t>
+      </w:r>
+      <w:r>
+        <w:t xml:space="preserve"> button and/or redirects directly.</w:t>
+      </w:r>
+    </w:p>
+    <w:p>
+      <w:pPr>
+        <w:pStyle w:val="NormalWeb"/>
+        <w:numPr>
+          <w:ilvl w:val="0"/>
+          <w:numId w:val="34"/>
+        </w:numPr>
+      </w:pPr>
+      <w:r>
+        <w:t xml:space="preserve">Open: </w:t>
+      </w:r>
+      <w:r>
+        <w:rPr>
+          <w:rStyle w:val="HTMLCode"/>
+        </w:rPr>
+        <w:t>http(s)://&lt;your-host&gt;/Login/</w:t>
+      </w:r>
+      <w:proofErr w:type="spellStart"/>
+      <w:r>
+        <w:rPr>
+          <w:rStyle w:val="HTMLCode"/>
+        </w:rPr>
+        <w:t>ChangePassword</w:t>
+      </w:r>
+      <w:proofErr w:type="spellEnd"/>
+    </w:p>
+    <w:p>
+      <w:pPr>
+        <w:pStyle w:val="NormalWeb"/>
+        <w:numPr>
+          <w:ilvl w:val="0"/>
+          <w:numId w:val="34"/>
+        </w:numPr>
+      </w:pPr>
+      <w:r>
+        <w:t>Enter:</w:t>
+      </w:r>
+    </w:p>
+    <w:p>
+      <w:pPr>
+        <w:pStyle w:val="NormalWeb"/>
+        <w:numPr>
+          <w:ilvl w:val="1"/>
+          <w:numId w:val="34"/>
+        </w:numPr>
+      </w:pPr>
+      <w:r>
+        <w:rPr>
+          <w:rStyle w:val="Strong"/>
+        </w:rPr>
+        <w:t>Old Password</w:t>
+      </w:r>
+      <w:r>
+        <w:t xml:space="preserve"> (the generated one)</w:t>
+      </w:r>
+    </w:p>
+    <w:p>
+      <w:pPr>
+        <w:pStyle w:val="NormalWeb"/>
+        <w:numPr>
+          <w:ilvl w:val="1"/>
+          <w:numId w:val="34"/>
+        </w:numPr>
+      </w:pPr>
+      <w:r>
+        <w:rPr>
+          <w:rStyle w:val="Strong"/>
+        </w:rPr>
+        <w:t>New Password</w:t>
+      </w:r>
+      <w:r>
+        <w:t xml:space="preserve"> (min length enforced)</w:t>
+      </w:r>
+    </w:p>
+    <w:p>
+      <w:pPr>
+        <w:pStyle w:val="NormalWeb"/>
+        <w:numPr>
+          <w:ilvl w:val="1"/>
+          <w:numId w:val="34"/>
+        </w:numPr>
+      </w:pPr>
+      <w:r>
+        <w:rPr>
+          <w:rStyle w:val="Strong"/>
+        </w:rPr>
+        <w:t>Confirm Password</w:t>
+      </w:r>
+    </w:p>
+    <w:p>
+      <w:pPr>
+        <w:pStyle w:val="NormalWeb"/>
+        <w:numPr>
+          <w:ilvl w:val="0"/>
+          <w:numId w:val="34"/>
+        </w:numPr>
+      </w:pPr>
+      <w:r>
+        <w:t>Submit. On success:</w:t>
+      </w:r>
+    </w:p>
+    <w:p>
+      <w:pPr>
+        <w:pStyle w:val="NormalWeb"/>
+        <w:numPr>
+          <w:ilvl w:val="1"/>
+          <w:numId w:val="34"/>
+        </w:numPr>
+      </w:pPr>
+      <w:proofErr w:type="spellStart"/>
+      <w:r>
+        <w:rPr>
+          <w:rStyle w:val="Strong"/>
+        </w:rPr>
+        <w:t>MustChangePassword</w:t>
+      </w:r>
+      <w:proofErr w:type="spellEnd"/>
+      <w:r>
+        <w:t xml:space="preserve"> becomes </w:t>
+      </w:r>
+      <w:r>
+        <w:rPr>
+          <w:rStyle w:val="Strong"/>
+        </w:rPr>
+        <w:t>false</w:t>
+      </w:r>
+    </w:p>
+    <w:p>
+      <w:pPr>
+        <w:pStyle w:val="NormalWeb"/>
+        <w:numPr>
+          <w:ilvl w:val="1"/>
+          <w:numId w:val="34"/>
+        </w:numPr>
+      </w:pPr>
+      <w:r>
+        <w:t xml:space="preserve">The user is redirected to </w:t>
+      </w:r>
+      <w:r>
+        <w:rPr>
+          <w:rStyle w:val="Strong"/>
+        </w:rPr>
+        <w:t>Branch</w:t>
+      </w:r>
+      <w:r>
+        <w:t xml:space="preserve"> page (normal access)</w:t>
+      </w:r>
+    </w:p>
+    <w:p>
+      <w:pPr>
+        <w:pStyle w:val="NormalWeb"/>
+        <w:numPr>
+          <w:ilvl w:val="1"/>
+          <w:numId w:val="34"/>
+        </w:numPr>
+      </w:pPr>
+      <w:r>
+        <w:t>The navbar no longer forces Change Password</w:t>
+      </w:r>
+    </w:p>
+    <w:p>
+      <w:pPr>
+        <w:pStyle w:val="NormalWeb"/>
+      </w:pPr>
+      <w:r>
+        <w:t xml:space="preserve">Users </w:t>
+      </w:r>
+      <w:r>
+        <w:rPr>
+          <w:rStyle w:val="Strong"/>
+        </w:rPr>
+        <w:t>cannot</w:t>
+      </w:r>
+      <w:r>
+        <w:t xml:space="preserve"> access Change Password again unless </w:t>
+      </w:r>
+      <w:r>
+        <w:t>reset by the admin again</w:t>
+      </w:r>
+      <w:r>
+        <w:t>; direct navigation is blocked once the flag is cleared.</w:t>
+      </w:r>
+    </w:p>
+    <w:p>
+      <w:pPr>
+        <w:rPr>
+          <w:rFonts w:ascii="Times New Roman" w:eastAsia="Times New Roman" w:hAnsi="Times New Roman" w:cs="Times New Roman"/>
+          <w:sz w:val="24"/>
+          <w:szCs w:val="24"/>
+        </w:rPr>
+      </w:pPr>
+      <w:r>
+        <w:br w:type="page"/>
+      </w:r>
+    </w:p>
+    <w:p>
+      <w:pPr>
+        <w:pStyle w:val="NormalWeb"/>
+      </w:pPr>
     </w:p>
     <w:p>
       <w:pPr>
         <w:pStyle w:val="Heading2"/>
       </w:pPr>
       <w:r>
-        <w:rPr>
-          <w:rStyle w:val="HTMLCode"/>
-          <w:rFonts w:asciiTheme="majorBidi" w:eastAsiaTheme="minorHAnsi" w:hAnsiTheme="majorBidi" w:cstheme="majorBidi"/>
-          <w:sz w:val="24"/>
-          <w:szCs w:val="24"/>
-        </w:rPr>
-        <w:br w:type="page"/>
-      </w:r>
-      <w:r>
-        <w:lastRenderedPageBreak/>
         <w:t>Troubleshooting &amp; Support</w:t>
       </w:r>
     </w:p>
@@ -13850,7 +14358,7 @@
 
 <file path=word/comments.xml><?xml version="1.0" encoding="utf-8"?>
 <w:comments xmlns:wpc="http://schemas.microsoft.com/office/word/2010/wordprocessingCanvas" xmlns:cx="http://schemas.microsoft.com/office/drawing/2014/chartex" xmlns:cx1="http://schemas.microsoft.com/office/drawing/2015/9/8/chartex" xmlns:cx2="http://schemas.microsoft.com/office/drawing/2015/10/21/chartex" xmlns:cx3="http://schemas.microsoft.com/office/drawing/2016/5/9/chartex" xmlns:cx4="http://schemas.microsoft.com/office/drawing/2016/5/10/chartex" xmlns:cx5="http://schemas.microsoft.com/office/drawing/2016/5/11/chartex" xmlns:cx6="http://schemas.microsoft.com/office/drawing/2016/5/12/chartex" xmlns:cx7="http://schemas.microsoft.com/office/drawing/2016/5/13/chartex" xmlns:cx8="http://schemas.microsoft.com/office/drawing/2016/5/14/chartex" xmlns:mc="http://schemas.openxmlformats.org/markup-compatibility/2006" xmlns:aink="http://schemas.microsoft.com/office/drawing/2016/ink" xmlns:am3d="http://schemas.microsoft.com/office/drawing/2017/model3d" xmlns:o="urn:schemas-microsoft-com:office:office" xmlns:r="http://schemas.openxmlformats.org/officeDocument/2006/relationships" xmlns:m="http://schemas.openxmlformats.org/officeDocument/2006/math" xmlns:v="urn:schemas-microsoft-com:vml" xmlns:wp14="http://schemas.microsoft.com/office/word/2010/wordprocessingDrawing" xmlns:wp="http://schemas.openxmlformats.org/drawingml/2006/wordprocessingDrawing" xmlns:w10="urn:schemas-microsoft-com:office:word" xmlns:w="http://schemas.openxmlformats.org/wordprocessingml/2006/main" xmlns:w14="http://schemas.microsoft.com/office/word/2010/wordml" xmlns:w15="http://schemas.microsoft.com/office/word/2012/wordml" xmlns:w16cid="http://schemas.microsoft.com/office/word/2016/wordml/cid" xmlns:w16se="http://schemas.microsoft.com/office/word/2015/wordml/symex" xmlns:wpg="http://schemas.microsoft.com/office/word/2010/wordprocessingGroup" xmlns:wpi="http://schemas.microsoft.com/office/word/2010/wordprocessingInk" xmlns:wne="http://schemas.microsoft.com/office/word/2006/wordml" xmlns:wps="http://schemas.microsoft.com/office/word/2010/wordprocessingShape" mc:Ignorable="w14 w15 w16se w16cid wp14">
-  <w:comment w:id="2" w:author="Omar Shishani" w:date="2025-07-22T11:29:00Z" w:initials="OS">
+  <w:comment w:id="1" w:author="Omar Shishani" w:date="2025-07-22T11:29:00Z" w:initials="OS">
     <w:p>
       <w:pPr>
         <w:pStyle w:val="ListParagraph"/>
@@ -14076,6 +14584,119 @@
     </w:lvl>
   </w:abstractNum>
   <w:abstractNum w:abstractNumId="1" w15:restartNumberingAfterBreak="0">
+    <w:nsid w:val="04C41183"/>
+    <w:multiLevelType w:val="multilevel"/>
+    <w:tmpl w:val="F05A42B4"/>
+    <w:lvl w:ilvl="0">
+      <w:start w:val="1"/>
+      <w:numFmt w:val="decimal"/>
+      <w:lvlText w:val="%1."/>
+      <w:lvlJc w:val="left"/>
+      <w:pPr>
+        <w:tabs>
+          <w:tab w:val="num" w:pos="720"/>
+        </w:tabs>
+        <w:ind w:left="720" w:hanging="360"/>
+      </w:pPr>
+    </w:lvl>
+    <w:lvl w:ilvl="1" w:tentative="1">
+      <w:start w:val="1"/>
+      <w:numFmt w:val="decimal"/>
+      <w:lvlText w:val="%2."/>
+      <w:lvlJc w:val="left"/>
+      <w:pPr>
+        <w:tabs>
+          <w:tab w:val="num" w:pos="1440"/>
+        </w:tabs>
+        <w:ind w:left="1440" w:hanging="360"/>
+      </w:pPr>
+    </w:lvl>
+    <w:lvl w:ilvl="2" w:tentative="1">
+      <w:start w:val="1"/>
+      <w:numFmt w:val="decimal"/>
+      <w:lvlText w:val="%3."/>
+      <w:lvlJc w:val="left"/>
+      <w:pPr>
+        <w:tabs>
+          <w:tab w:val="num" w:pos="2160"/>
+        </w:tabs>
+        <w:ind w:left="2160" w:hanging="360"/>
+      </w:pPr>
+    </w:lvl>
+    <w:lvl w:ilvl="3" w:tentative="1">
+      <w:start w:val="1"/>
+      <w:numFmt w:val="decimal"/>
+      <w:lvlText w:val="%4."/>
+      <w:lvlJc w:val="left"/>
+      <w:pPr>
+        <w:tabs>
+          <w:tab w:val="num" w:pos="2880"/>
+        </w:tabs>
+        <w:ind w:left="2880" w:hanging="360"/>
+      </w:pPr>
+    </w:lvl>
+    <w:lvl w:ilvl="4" w:tentative="1">
+      <w:start w:val="1"/>
+      <w:numFmt w:val="decimal"/>
+      <w:lvlText w:val="%5."/>
+      <w:lvlJc w:val="left"/>
+      <w:pPr>
+        <w:tabs>
+          <w:tab w:val="num" w:pos="3600"/>
+        </w:tabs>
+        <w:ind w:left="3600" w:hanging="360"/>
+      </w:pPr>
+    </w:lvl>
+    <w:lvl w:ilvl="5" w:tentative="1">
+      <w:start w:val="1"/>
+      <w:numFmt w:val="decimal"/>
+      <w:lvlText w:val="%6."/>
+      <w:lvlJc w:val="left"/>
+      <w:pPr>
+        <w:tabs>
+          <w:tab w:val="num" w:pos="4320"/>
+        </w:tabs>
+        <w:ind w:left="4320" w:hanging="360"/>
+      </w:pPr>
+    </w:lvl>
+    <w:lvl w:ilvl="6" w:tentative="1">
+      <w:start w:val="1"/>
+      <w:numFmt w:val="decimal"/>
+      <w:lvlText w:val="%7."/>
+      <w:lvlJc w:val="left"/>
+      <w:pPr>
+        <w:tabs>
+          <w:tab w:val="num" w:pos="5040"/>
+        </w:tabs>
+        <w:ind w:left="5040" w:hanging="360"/>
+      </w:pPr>
+    </w:lvl>
+    <w:lvl w:ilvl="7" w:tentative="1">
+      <w:start w:val="1"/>
+      <w:numFmt w:val="decimal"/>
+      <w:lvlText w:val="%8."/>
+      <w:lvlJc w:val="left"/>
+      <w:pPr>
+        <w:tabs>
+          <w:tab w:val="num" w:pos="5760"/>
+        </w:tabs>
+        <w:ind w:left="5760" w:hanging="360"/>
+      </w:pPr>
+    </w:lvl>
+    <w:lvl w:ilvl="8" w:tentative="1">
+      <w:start w:val="1"/>
+      <w:numFmt w:val="decimal"/>
+      <w:lvlText w:val="%9."/>
+      <w:lvlJc w:val="left"/>
+      <w:pPr>
+        <w:tabs>
+          <w:tab w:val="num" w:pos="6480"/>
+        </w:tabs>
+        <w:ind w:left="6480" w:hanging="360"/>
+      </w:pPr>
+    </w:lvl>
+  </w:abstractNum>
+  <w:abstractNum w:abstractNumId="2" w15:restartNumberingAfterBreak="0">
     <w:nsid w:val="0F014551"/>
     <w:multiLevelType w:val="multilevel"/>
     <w:tmpl w:val="B63A6B70"/>
@@ -14188,7 +14809,7 @@
       </w:pPr>
     </w:lvl>
   </w:abstractNum>
-  <w:abstractNum w:abstractNumId="2" w15:restartNumberingAfterBreak="0">
+  <w:abstractNum w:abstractNumId="3" w15:restartNumberingAfterBreak="0">
     <w:nsid w:val="11A23613"/>
     <w:multiLevelType w:val="multilevel"/>
     <w:tmpl w:val="465C983C"/>
@@ -14337,7 +14958,7 @@
       </w:rPr>
     </w:lvl>
   </w:abstractNum>
-  <w:abstractNum w:abstractNumId="3" w15:restartNumberingAfterBreak="0">
+  <w:abstractNum w:abstractNumId="4" w15:restartNumberingAfterBreak="0">
     <w:nsid w:val="12CD79ED"/>
     <w:multiLevelType w:val="multilevel"/>
     <w:tmpl w:val="B63A6B70"/>
@@ -14450,7 +15071,269 @@
       </w:pPr>
     </w:lvl>
   </w:abstractNum>
-  <w:abstractNum w:abstractNumId="4" w15:restartNumberingAfterBreak="0">
+  <w:abstractNum w:abstractNumId="5" w15:restartNumberingAfterBreak="0">
+    <w:nsid w:val="18BC2732"/>
+    <w:multiLevelType w:val="multilevel"/>
+    <w:tmpl w:val="DA6CF862"/>
+    <w:lvl w:ilvl="0">
+      <w:start w:val="2"/>
+      <w:numFmt w:val="decimal"/>
+      <w:lvlText w:val="%1."/>
+      <w:lvlJc w:val="left"/>
+      <w:pPr>
+        <w:tabs>
+          <w:tab w:val="num" w:pos="720"/>
+        </w:tabs>
+        <w:ind w:left="720" w:hanging="360"/>
+      </w:pPr>
+    </w:lvl>
+    <w:lvl w:ilvl="1" w:tentative="1">
+      <w:start w:val="1"/>
+      <w:numFmt w:val="decimal"/>
+      <w:lvlText w:val="%2."/>
+      <w:lvlJc w:val="left"/>
+      <w:pPr>
+        <w:tabs>
+          <w:tab w:val="num" w:pos="1440"/>
+        </w:tabs>
+        <w:ind w:left="1440" w:hanging="360"/>
+      </w:pPr>
+    </w:lvl>
+    <w:lvl w:ilvl="2" w:tentative="1">
+      <w:start w:val="1"/>
+      <w:numFmt w:val="decimal"/>
+      <w:lvlText w:val="%3."/>
+      <w:lvlJc w:val="left"/>
+      <w:pPr>
+        <w:tabs>
+          <w:tab w:val="num" w:pos="2160"/>
+        </w:tabs>
+        <w:ind w:left="2160" w:hanging="360"/>
+      </w:pPr>
+    </w:lvl>
+    <w:lvl w:ilvl="3" w:tentative="1">
+      <w:start w:val="1"/>
+      <w:numFmt w:val="decimal"/>
+      <w:lvlText w:val="%4."/>
+      <w:lvlJc w:val="left"/>
+      <w:pPr>
+        <w:tabs>
+          <w:tab w:val="num" w:pos="2880"/>
+        </w:tabs>
+        <w:ind w:left="2880" w:hanging="360"/>
+      </w:pPr>
+    </w:lvl>
+    <w:lvl w:ilvl="4" w:tentative="1">
+      <w:start w:val="1"/>
+      <w:numFmt w:val="decimal"/>
+      <w:lvlText w:val="%5."/>
+      <w:lvlJc w:val="left"/>
+      <w:pPr>
+        <w:tabs>
+          <w:tab w:val="num" w:pos="3600"/>
+        </w:tabs>
+        <w:ind w:left="3600" w:hanging="360"/>
+      </w:pPr>
+    </w:lvl>
+    <w:lvl w:ilvl="5" w:tentative="1">
+      <w:start w:val="1"/>
+      <w:numFmt w:val="decimal"/>
+      <w:lvlText w:val="%6."/>
+      <w:lvlJc w:val="left"/>
+      <w:pPr>
+        <w:tabs>
+          <w:tab w:val="num" w:pos="4320"/>
+        </w:tabs>
+        <w:ind w:left="4320" w:hanging="360"/>
+      </w:pPr>
+    </w:lvl>
+    <w:lvl w:ilvl="6" w:tentative="1">
+      <w:start w:val="1"/>
+      <w:numFmt w:val="decimal"/>
+      <w:lvlText w:val="%7."/>
+      <w:lvlJc w:val="left"/>
+      <w:pPr>
+        <w:tabs>
+          <w:tab w:val="num" w:pos="5040"/>
+        </w:tabs>
+        <w:ind w:left="5040" w:hanging="360"/>
+      </w:pPr>
+    </w:lvl>
+    <w:lvl w:ilvl="7" w:tentative="1">
+      <w:start w:val="1"/>
+      <w:numFmt w:val="decimal"/>
+      <w:lvlText w:val="%8."/>
+      <w:lvlJc w:val="left"/>
+      <w:pPr>
+        <w:tabs>
+          <w:tab w:val="num" w:pos="5760"/>
+        </w:tabs>
+        <w:ind w:left="5760" w:hanging="360"/>
+      </w:pPr>
+    </w:lvl>
+    <w:lvl w:ilvl="8" w:tentative="1">
+      <w:start w:val="1"/>
+      <w:numFmt w:val="decimal"/>
+      <w:lvlText w:val="%9."/>
+      <w:lvlJc w:val="left"/>
+      <w:pPr>
+        <w:tabs>
+          <w:tab w:val="num" w:pos="6480"/>
+        </w:tabs>
+        <w:ind w:left="6480" w:hanging="360"/>
+      </w:pPr>
+    </w:lvl>
+  </w:abstractNum>
+  <w:abstractNum w:abstractNumId="6" w15:restartNumberingAfterBreak="0">
+    <w:nsid w:val="22135AC3"/>
+    <w:multiLevelType w:val="multilevel"/>
+    <w:tmpl w:val="5E708B90"/>
+    <w:lvl w:ilvl="0">
+      <w:start w:val="1"/>
+      <w:numFmt w:val="bullet"/>
+      <w:lvlText w:val=""/>
+      <w:lvlJc w:val="left"/>
+      <w:pPr>
+        <w:tabs>
+          <w:tab w:val="num" w:pos="720"/>
+        </w:tabs>
+        <w:ind w:left="720" w:hanging="360"/>
+      </w:pPr>
+      <w:rPr>
+        <w:rFonts w:ascii="Symbol" w:hAnsi="Symbol" w:hint="default"/>
+        <w:sz w:val="20"/>
+      </w:rPr>
+    </w:lvl>
+    <w:lvl w:ilvl="1" w:tentative="1">
+      <w:start w:val="1"/>
+      <w:numFmt w:val="bullet"/>
+      <w:lvlText w:val="o"/>
+      <w:lvlJc w:val="left"/>
+      <w:pPr>
+        <w:tabs>
+          <w:tab w:val="num" w:pos="1440"/>
+        </w:tabs>
+        <w:ind w:left="1440" w:hanging="360"/>
+      </w:pPr>
+      <w:rPr>
+        <w:rFonts w:ascii="Courier New" w:hAnsi="Courier New" w:hint="default"/>
+        <w:sz w:val="20"/>
+      </w:rPr>
+    </w:lvl>
+    <w:lvl w:ilvl="2" w:tentative="1">
+      <w:start w:val="1"/>
+      <w:numFmt w:val="bullet"/>
+      <w:lvlText w:val=""/>
+      <w:lvlJc w:val="left"/>
+      <w:pPr>
+        <w:tabs>
+          <w:tab w:val="num" w:pos="2160"/>
+        </w:tabs>
+        <w:ind w:left="2160" w:hanging="360"/>
+      </w:pPr>
+      <w:rPr>
+        <w:rFonts w:ascii="Wingdings" w:hAnsi="Wingdings" w:hint="default"/>
+        <w:sz w:val="20"/>
+      </w:rPr>
+    </w:lvl>
+    <w:lvl w:ilvl="3" w:tentative="1">
+      <w:start w:val="1"/>
+      <w:numFmt w:val="bullet"/>
+      <w:lvlText w:val=""/>
+      <w:lvlJc w:val="left"/>
+      <w:pPr>
+        <w:tabs>
+          <w:tab w:val="num" w:pos="2880"/>
+        </w:tabs>
+        <w:ind w:left="2880" w:hanging="360"/>
+      </w:pPr>
+      <w:rPr>
+        <w:rFonts w:ascii="Wingdings" w:hAnsi="Wingdings" w:hint="default"/>
+        <w:sz w:val="20"/>
+      </w:rPr>
+    </w:lvl>
+    <w:lvl w:ilvl="4" w:tentative="1">
+      <w:start w:val="1"/>
+      <w:numFmt w:val="bullet"/>
+      <w:lvlText w:val=""/>
+      <w:lvlJc w:val="left"/>
+      <w:pPr>
+        <w:tabs>
+          <w:tab w:val="num" w:pos="3600"/>
+        </w:tabs>
+        <w:ind w:left="3600" w:hanging="360"/>
+      </w:pPr>
+      <w:rPr>
+        <w:rFonts w:ascii="Wingdings" w:hAnsi="Wingdings" w:hint="default"/>
+        <w:sz w:val="20"/>
+      </w:rPr>
+    </w:lvl>
+    <w:lvl w:ilvl="5" w:tentative="1">
+      <w:start w:val="1"/>
+      <w:numFmt w:val="bullet"/>
+      <w:lvlText w:val=""/>
+      <w:lvlJc w:val="left"/>
+      <w:pPr>
+        <w:tabs>
+          <w:tab w:val="num" w:pos="4320"/>
+        </w:tabs>
+        <w:ind w:left="4320" w:hanging="360"/>
+      </w:pPr>
+      <w:rPr>
+        <w:rFonts w:ascii="Wingdings" w:hAnsi="Wingdings" w:hint="default"/>
+        <w:sz w:val="20"/>
+      </w:rPr>
+    </w:lvl>
+    <w:lvl w:ilvl="6" w:tentative="1">
+      <w:start w:val="1"/>
+      <w:numFmt w:val="bullet"/>
+      <w:lvlText w:val=""/>
+      <w:lvlJc w:val="left"/>
+      <w:pPr>
+        <w:tabs>
+          <w:tab w:val="num" w:pos="5040"/>
+        </w:tabs>
+        <w:ind w:left="5040" w:hanging="360"/>
+      </w:pPr>
+      <w:rPr>
+        <w:rFonts w:ascii="Wingdings" w:hAnsi="Wingdings" w:hint="default"/>
+        <w:sz w:val="20"/>
+      </w:rPr>
+    </w:lvl>
+    <w:lvl w:ilvl="7" w:tentative="1">
+      <w:start w:val="1"/>
+      <w:numFmt w:val="bullet"/>
+      <w:lvlText w:val=""/>
+      <w:lvlJc w:val="left"/>
+      <w:pPr>
+        <w:tabs>
+          <w:tab w:val="num" w:pos="5760"/>
+        </w:tabs>
+        <w:ind w:left="5760" w:hanging="360"/>
+      </w:pPr>
+      <w:rPr>
+        <w:rFonts w:ascii="Wingdings" w:hAnsi="Wingdings" w:hint="default"/>
+        <w:sz w:val="20"/>
+      </w:rPr>
+    </w:lvl>
+    <w:lvl w:ilvl="8" w:tentative="1">
+      <w:start w:val="1"/>
+      <w:numFmt w:val="bullet"/>
+      <w:lvlText w:val=""/>
+      <w:lvlJc w:val="left"/>
+      <w:pPr>
+        <w:tabs>
+          <w:tab w:val="num" w:pos="6480"/>
+        </w:tabs>
+        <w:ind w:left="6480" w:hanging="360"/>
+      </w:pPr>
+      <w:rPr>
+        <w:rFonts w:ascii="Wingdings" w:hAnsi="Wingdings" w:hint="default"/>
+        <w:sz w:val="20"/>
+      </w:rPr>
+    </w:lvl>
+  </w:abstractNum>
+  <w:abstractNum w:abstractNumId="7" w15:restartNumberingAfterBreak="0">
     <w:nsid w:val="22C6393C"/>
     <w:multiLevelType w:val="multilevel"/>
     <w:tmpl w:val="E09092A4"/>
@@ -14575,7 +15458,7 @@
       </w:pPr>
     </w:lvl>
   </w:abstractNum>
-  <w:abstractNum w:abstractNumId="5" w15:restartNumberingAfterBreak="0">
+  <w:abstractNum w:abstractNumId="8" w15:restartNumberingAfterBreak="0">
     <w:nsid w:val="315432E9"/>
     <w:multiLevelType w:val="multilevel"/>
     <w:tmpl w:val="8C52A028"/>
@@ -14724,7 +15607,156 @@
       </w:rPr>
     </w:lvl>
   </w:abstractNum>
-  <w:abstractNum w:abstractNumId="6" w15:restartNumberingAfterBreak="0">
+  <w:abstractNum w:abstractNumId="9" w15:restartNumberingAfterBreak="0">
+    <w:nsid w:val="3C90143A"/>
+    <w:multiLevelType w:val="multilevel"/>
+    <w:tmpl w:val="31283CDE"/>
+    <w:lvl w:ilvl="0">
+      <w:start w:val="1"/>
+      <w:numFmt w:val="bullet"/>
+      <w:lvlText w:val=""/>
+      <w:lvlJc w:val="left"/>
+      <w:pPr>
+        <w:tabs>
+          <w:tab w:val="num" w:pos="720"/>
+        </w:tabs>
+        <w:ind w:left="720" w:hanging="360"/>
+      </w:pPr>
+      <w:rPr>
+        <w:rFonts w:ascii="Symbol" w:hAnsi="Symbol" w:hint="default"/>
+        <w:sz w:val="20"/>
+      </w:rPr>
+    </w:lvl>
+    <w:lvl w:ilvl="1" w:tentative="1">
+      <w:start w:val="1"/>
+      <w:numFmt w:val="bullet"/>
+      <w:lvlText w:val="o"/>
+      <w:lvlJc w:val="left"/>
+      <w:pPr>
+        <w:tabs>
+          <w:tab w:val="num" w:pos="1440"/>
+        </w:tabs>
+        <w:ind w:left="1440" w:hanging="360"/>
+      </w:pPr>
+      <w:rPr>
+        <w:rFonts w:ascii="Courier New" w:hAnsi="Courier New" w:hint="default"/>
+        <w:sz w:val="20"/>
+      </w:rPr>
+    </w:lvl>
+    <w:lvl w:ilvl="2" w:tentative="1">
+      <w:start w:val="1"/>
+      <w:numFmt w:val="bullet"/>
+      <w:lvlText w:val=""/>
+      <w:lvlJc w:val="left"/>
+      <w:pPr>
+        <w:tabs>
+          <w:tab w:val="num" w:pos="2160"/>
+        </w:tabs>
+        <w:ind w:left="2160" w:hanging="360"/>
+      </w:pPr>
+      <w:rPr>
+        <w:rFonts w:ascii="Wingdings" w:hAnsi="Wingdings" w:hint="default"/>
+        <w:sz w:val="20"/>
+      </w:rPr>
+    </w:lvl>
+    <w:lvl w:ilvl="3" w:tentative="1">
+      <w:start w:val="1"/>
+      <w:numFmt w:val="bullet"/>
+      <w:lvlText w:val=""/>
+      <w:lvlJc w:val="left"/>
+      <w:pPr>
+        <w:tabs>
+          <w:tab w:val="num" w:pos="2880"/>
+        </w:tabs>
+        <w:ind w:left="2880" w:hanging="360"/>
+      </w:pPr>
+      <w:rPr>
+        <w:rFonts w:ascii="Wingdings" w:hAnsi="Wingdings" w:hint="default"/>
+        <w:sz w:val="20"/>
+      </w:rPr>
+    </w:lvl>
+    <w:lvl w:ilvl="4" w:tentative="1">
+      <w:start w:val="1"/>
+      <w:numFmt w:val="bullet"/>
+      <w:lvlText w:val=""/>
+      <w:lvlJc w:val="left"/>
+      <w:pPr>
+        <w:tabs>
+          <w:tab w:val="num" w:pos="3600"/>
+        </w:tabs>
+        <w:ind w:left="3600" w:hanging="360"/>
+      </w:pPr>
+      <w:rPr>
+        <w:rFonts w:ascii="Wingdings" w:hAnsi="Wingdings" w:hint="default"/>
+        <w:sz w:val="20"/>
+      </w:rPr>
+    </w:lvl>
+    <w:lvl w:ilvl="5" w:tentative="1">
+      <w:start w:val="1"/>
+      <w:numFmt w:val="bullet"/>
+      <w:lvlText w:val=""/>
+      <w:lvlJc w:val="left"/>
+      <w:pPr>
+        <w:tabs>
+          <w:tab w:val="num" w:pos="4320"/>
+        </w:tabs>
+        <w:ind w:left="4320" w:hanging="360"/>
+      </w:pPr>
+      <w:rPr>
+        <w:rFonts w:ascii="Wingdings" w:hAnsi="Wingdings" w:hint="default"/>
+        <w:sz w:val="20"/>
+      </w:rPr>
+    </w:lvl>
+    <w:lvl w:ilvl="6" w:tentative="1">
+      <w:start w:val="1"/>
+      <w:numFmt w:val="bullet"/>
+      <w:lvlText w:val=""/>
+      <w:lvlJc w:val="left"/>
+      <w:pPr>
+        <w:tabs>
+          <w:tab w:val="num" w:pos="5040"/>
+        </w:tabs>
+        <w:ind w:left="5040" w:hanging="360"/>
+      </w:pPr>
+      <w:rPr>
+        <w:rFonts w:ascii="Wingdings" w:hAnsi="Wingdings" w:hint="default"/>
+        <w:sz w:val="20"/>
+      </w:rPr>
+    </w:lvl>
+    <w:lvl w:ilvl="7" w:tentative="1">
+      <w:start w:val="1"/>
+      <w:numFmt w:val="bullet"/>
+      <w:lvlText w:val=""/>
+      <w:lvlJc w:val="left"/>
+      <w:pPr>
+        <w:tabs>
+          <w:tab w:val="num" w:pos="5760"/>
+        </w:tabs>
+        <w:ind w:left="5760" w:hanging="360"/>
+      </w:pPr>
+      <w:rPr>
+        <w:rFonts w:ascii="Wingdings" w:hAnsi="Wingdings" w:hint="default"/>
+        <w:sz w:val="20"/>
+      </w:rPr>
+    </w:lvl>
+    <w:lvl w:ilvl="8" w:tentative="1">
+      <w:start w:val="1"/>
+      <w:numFmt w:val="bullet"/>
+      <w:lvlText w:val=""/>
+      <w:lvlJc w:val="left"/>
+      <w:pPr>
+        <w:tabs>
+          <w:tab w:val="num" w:pos="6480"/>
+        </w:tabs>
+        <w:ind w:left="6480" w:hanging="360"/>
+      </w:pPr>
+      <w:rPr>
+        <w:rFonts w:ascii="Wingdings" w:hAnsi="Wingdings" w:hint="default"/>
+        <w:sz w:val="20"/>
+      </w:rPr>
+    </w:lvl>
+  </w:abstractNum>
+  <w:abstractNum w:abstractNumId="10" w15:restartNumberingAfterBreak="0">
     <w:nsid w:val="423D6F82"/>
     <w:multiLevelType w:val="multilevel"/>
     <w:tmpl w:val="422631BC"/>
@@ -14842,7 +15874,7 @@
       </w:pPr>
     </w:lvl>
   </w:abstractNum>
-  <w:abstractNum w:abstractNumId="7" w15:restartNumberingAfterBreak="0">
+  <w:abstractNum w:abstractNumId="11" w15:restartNumberingAfterBreak="0">
     <w:nsid w:val="42685735"/>
     <w:multiLevelType w:val="multilevel"/>
     <w:tmpl w:val="93E65794"/>
@@ -14955,7 +15987,7 @@
       </w:pPr>
     </w:lvl>
   </w:abstractNum>
-  <w:abstractNum w:abstractNumId="8" w15:restartNumberingAfterBreak="0">
+  <w:abstractNum w:abstractNumId="12" w15:restartNumberingAfterBreak="0">
     <w:nsid w:val="46667525"/>
     <w:multiLevelType w:val="multilevel"/>
     <w:tmpl w:val="DC0A0288"/>
@@ -15072,7 +16104,7 @@
       </w:pPr>
     </w:lvl>
   </w:abstractNum>
-  <w:abstractNum w:abstractNumId="9" w15:restartNumberingAfterBreak="0">
+  <w:abstractNum w:abstractNumId="13" w15:restartNumberingAfterBreak="0">
     <w:nsid w:val="4C9B18E4"/>
     <w:multiLevelType w:val="multilevel"/>
     <w:tmpl w:val="3AE255C8"/>
@@ -15185,7 +16217,7 @@
       </w:pPr>
     </w:lvl>
   </w:abstractNum>
-  <w:abstractNum w:abstractNumId="10" w15:restartNumberingAfterBreak="0">
+  <w:abstractNum w:abstractNumId="14" w15:restartNumberingAfterBreak="0">
     <w:nsid w:val="51FC040C"/>
     <w:multiLevelType w:val="multilevel"/>
     <w:tmpl w:val="C5247D4A"/>
@@ -15301,7 +16333,7 @@
       </w:pPr>
     </w:lvl>
   </w:abstractNum>
-  <w:abstractNum w:abstractNumId="11" w15:restartNumberingAfterBreak="0">
+  <w:abstractNum w:abstractNumId="15" w15:restartNumberingAfterBreak="0">
     <w:nsid w:val="52D45038"/>
     <w:multiLevelType w:val="multilevel"/>
     <w:tmpl w:val="C5247D4A"/>
@@ -15417,7 +16449,124 @@
       </w:pPr>
     </w:lvl>
   </w:abstractNum>
-  <w:abstractNum w:abstractNumId="12" w15:restartNumberingAfterBreak="0">
+  <w:abstractNum w:abstractNumId="16" w15:restartNumberingAfterBreak="0">
+    <w:nsid w:val="54853F5E"/>
+    <w:multiLevelType w:val="multilevel"/>
+    <w:tmpl w:val="7578F6E4"/>
+    <w:lvl w:ilvl="0">
+      <w:start w:val="1"/>
+      <w:numFmt w:val="decimal"/>
+      <w:lvlText w:val="%1."/>
+      <w:lvlJc w:val="left"/>
+      <w:pPr>
+        <w:tabs>
+          <w:tab w:val="num" w:pos="720"/>
+        </w:tabs>
+        <w:ind w:left="720" w:hanging="360"/>
+      </w:pPr>
+    </w:lvl>
+    <w:lvl w:ilvl="1">
+      <w:start w:val="1"/>
+      <w:numFmt w:val="bullet"/>
+      <w:lvlText w:val="o"/>
+      <w:lvlJc w:val="left"/>
+      <w:pPr>
+        <w:tabs>
+          <w:tab w:val="num" w:pos="1440"/>
+        </w:tabs>
+        <w:ind w:left="1440" w:hanging="360"/>
+      </w:pPr>
+      <w:rPr>
+        <w:rFonts w:ascii="Courier New" w:hAnsi="Courier New" w:hint="default"/>
+        <w:sz w:val="20"/>
+      </w:rPr>
+    </w:lvl>
+    <w:lvl w:ilvl="2" w:tentative="1">
+      <w:start w:val="1"/>
+      <w:numFmt w:val="decimal"/>
+      <w:lvlText w:val="%3."/>
+      <w:lvlJc w:val="left"/>
+      <w:pPr>
+        <w:tabs>
+          <w:tab w:val="num" w:pos="2160"/>
+        </w:tabs>
+        <w:ind w:left="2160" w:hanging="360"/>
+      </w:pPr>
+    </w:lvl>
+    <w:lvl w:ilvl="3" w:tentative="1">
+      <w:start w:val="1"/>
+      <w:numFmt w:val="decimal"/>
+      <w:lvlText w:val="%4."/>
+      <w:lvlJc w:val="left"/>
+      <w:pPr>
+        <w:tabs>
+          <w:tab w:val="num" w:pos="2880"/>
+        </w:tabs>
+        <w:ind w:left="2880" w:hanging="360"/>
+      </w:pPr>
+    </w:lvl>
+    <w:lvl w:ilvl="4" w:tentative="1">
+      <w:start w:val="1"/>
+      <w:numFmt w:val="decimal"/>
+      <w:lvlText w:val="%5."/>
+      <w:lvlJc w:val="left"/>
+      <w:pPr>
+        <w:tabs>
+          <w:tab w:val="num" w:pos="3600"/>
+        </w:tabs>
+        <w:ind w:left="3600" w:hanging="360"/>
+      </w:pPr>
+    </w:lvl>
+    <w:lvl w:ilvl="5" w:tentative="1">
+      <w:start w:val="1"/>
+      <w:numFmt w:val="decimal"/>
+      <w:lvlText w:val="%6."/>
+      <w:lvlJc w:val="left"/>
+      <w:pPr>
+        <w:tabs>
+          <w:tab w:val="num" w:pos="4320"/>
+        </w:tabs>
+        <w:ind w:left="4320" w:hanging="360"/>
+      </w:pPr>
+    </w:lvl>
+    <w:lvl w:ilvl="6" w:tentative="1">
+      <w:start w:val="1"/>
+      <w:numFmt w:val="decimal"/>
+      <w:lvlText w:val="%7."/>
+      <w:lvlJc w:val="left"/>
+      <w:pPr>
+        <w:tabs>
+          <w:tab w:val="num" w:pos="5040"/>
+        </w:tabs>
+        <w:ind w:left="5040" w:hanging="360"/>
+      </w:pPr>
+    </w:lvl>
+    <w:lvl w:ilvl="7" w:tentative="1">
+      <w:start w:val="1"/>
+      <w:numFmt w:val="decimal"/>
+      <w:lvlText w:val="%8."/>
+      <w:lvlJc w:val="left"/>
+      <w:pPr>
+        <w:tabs>
+          <w:tab w:val="num" w:pos="5760"/>
+        </w:tabs>
+        <w:ind w:left="5760" w:hanging="360"/>
+      </w:pPr>
+    </w:lvl>
+    <w:lvl w:ilvl="8" w:tentative="1">
+      <w:start w:val="1"/>
+      <w:numFmt w:val="decimal"/>
+      <w:lvlText w:val="%9."/>
+      <w:lvlJc w:val="left"/>
+      <w:pPr>
+        <w:tabs>
+          <w:tab w:val="num" w:pos="6480"/>
+        </w:tabs>
+        <w:ind w:left="6480" w:hanging="360"/>
+      </w:pPr>
+    </w:lvl>
+  </w:abstractNum>
+  <w:abstractNum w:abstractNumId="17" w15:restartNumberingAfterBreak="0">
     <w:nsid w:val="568C78AA"/>
     <w:multiLevelType w:val="multilevel"/>
     <w:tmpl w:val="B450E84C"/>
@@ -15566,7 +16715,7 @@
       </w:rPr>
     </w:lvl>
   </w:abstractNum>
-  <w:abstractNum w:abstractNumId="13" w15:restartNumberingAfterBreak="0">
+  <w:abstractNum w:abstractNumId="18" w15:restartNumberingAfterBreak="0">
     <w:nsid w:val="56EF4B47"/>
     <w:multiLevelType w:val="multilevel"/>
     <w:tmpl w:val="C5247D4A"/>
@@ -15682,7 +16831,7 @@
       </w:pPr>
     </w:lvl>
   </w:abstractNum>
-  <w:abstractNum w:abstractNumId="14" w15:restartNumberingAfterBreak="0">
+  <w:abstractNum w:abstractNumId="19" w15:restartNumberingAfterBreak="0">
     <w:nsid w:val="57CB5877"/>
     <w:multiLevelType w:val="multilevel"/>
     <w:tmpl w:val="5102198E"/>
@@ -15795,7 +16944,7 @@
       </w:pPr>
     </w:lvl>
   </w:abstractNum>
-  <w:abstractNum w:abstractNumId="15" w15:restartNumberingAfterBreak="0">
+  <w:abstractNum w:abstractNumId="20" w15:restartNumberingAfterBreak="0">
     <w:nsid w:val="585D3C40"/>
     <w:multiLevelType w:val="multilevel"/>
     <w:tmpl w:val="405EB53A"/>
@@ -15916,7 +17065,7 @@
       </w:pPr>
     </w:lvl>
   </w:abstractNum>
-  <w:abstractNum w:abstractNumId="16" w15:restartNumberingAfterBreak="0">
+  <w:abstractNum w:abstractNumId="21" w15:restartNumberingAfterBreak="0">
     <w:nsid w:val="5B22031F"/>
     <w:multiLevelType w:val="multilevel"/>
     <w:tmpl w:val="BC56E4BE"/>
@@ -16029,7 +17178,7 @@
       </w:pPr>
     </w:lvl>
   </w:abstractNum>
-  <w:abstractNum w:abstractNumId="17" w15:restartNumberingAfterBreak="0">
+  <w:abstractNum w:abstractNumId="22" w15:restartNumberingAfterBreak="0">
     <w:nsid w:val="60723DE1"/>
     <w:multiLevelType w:val="hybridMultilevel"/>
     <w:tmpl w:val="0CC66A3A"/>
@@ -16118,7 +17267,241 @@
       </w:pPr>
     </w:lvl>
   </w:abstractNum>
-  <w:abstractNum w:abstractNumId="18" w15:restartNumberingAfterBreak="0">
+  <w:abstractNum w:abstractNumId="23" w15:restartNumberingAfterBreak="0">
+    <w:nsid w:val="619A13C7"/>
+    <w:multiLevelType w:val="multilevel"/>
+    <w:tmpl w:val="E7484E7C"/>
+    <w:lvl w:ilvl="0">
+      <w:start w:val="1"/>
+      <w:numFmt w:val="decimal"/>
+      <w:lvlText w:val="%1."/>
+      <w:lvlJc w:val="left"/>
+      <w:pPr>
+        <w:tabs>
+          <w:tab w:val="num" w:pos="720"/>
+        </w:tabs>
+        <w:ind w:left="720" w:hanging="360"/>
+      </w:pPr>
+    </w:lvl>
+    <w:lvl w:ilvl="1">
+      <w:start w:val="1"/>
+      <w:numFmt w:val="bullet"/>
+      <w:lvlText w:val="o"/>
+      <w:lvlJc w:val="left"/>
+      <w:pPr>
+        <w:tabs>
+          <w:tab w:val="num" w:pos="1440"/>
+        </w:tabs>
+        <w:ind w:left="1440" w:hanging="360"/>
+      </w:pPr>
+      <w:rPr>
+        <w:rFonts w:ascii="Courier New" w:hAnsi="Courier New" w:hint="default"/>
+        <w:sz w:val="20"/>
+      </w:rPr>
+    </w:lvl>
+    <w:lvl w:ilvl="2" w:tentative="1">
+      <w:start w:val="1"/>
+      <w:numFmt w:val="decimal"/>
+      <w:lvlText w:val="%3."/>
+      <w:lvlJc w:val="left"/>
+      <w:pPr>
+        <w:tabs>
+          <w:tab w:val="num" w:pos="2160"/>
+        </w:tabs>
+        <w:ind w:left="2160" w:hanging="360"/>
+      </w:pPr>
+    </w:lvl>
+    <w:lvl w:ilvl="3" w:tentative="1">
+      <w:start w:val="1"/>
+      <w:numFmt w:val="decimal"/>
+      <w:lvlText w:val="%4."/>
+      <w:lvlJc w:val="left"/>
+      <w:pPr>
+        <w:tabs>
+          <w:tab w:val="num" w:pos="2880"/>
+        </w:tabs>
+        <w:ind w:left="2880" w:hanging="360"/>
+      </w:pPr>
+    </w:lvl>
+    <w:lvl w:ilvl="4" w:tentative="1">
+      <w:start w:val="1"/>
+      <w:numFmt w:val="decimal"/>
+      <w:lvlText w:val="%5."/>
+      <w:lvlJc w:val="left"/>
+      <w:pPr>
+        <w:tabs>
+          <w:tab w:val="num" w:pos="3600"/>
+        </w:tabs>
+        <w:ind w:left="3600" w:hanging="360"/>
+      </w:pPr>
+    </w:lvl>
+    <w:lvl w:ilvl="5" w:tentative="1">
+      <w:start w:val="1"/>
+      <w:numFmt w:val="decimal"/>
+      <w:lvlText w:val="%6."/>
+      <w:lvlJc w:val="left"/>
+      <w:pPr>
+        <w:tabs>
+          <w:tab w:val="num" w:pos="4320"/>
+        </w:tabs>
+        <w:ind w:left="4320" w:hanging="360"/>
+      </w:pPr>
+    </w:lvl>
+    <w:lvl w:ilvl="6" w:tentative="1">
+      <w:start w:val="1"/>
+      <w:numFmt w:val="decimal"/>
+      <w:lvlText w:val="%7."/>
+      <w:lvlJc w:val="left"/>
+      <w:pPr>
+        <w:tabs>
+          <w:tab w:val="num" w:pos="5040"/>
+        </w:tabs>
+        <w:ind w:left="5040" w:hanging="360"/>
+      </w:pPr>
+    </w:lvl>
+    <w:lvl w:ilvl="7" w:tentative="1">
+      <w:start w:val="1"/>
+      <w:numFmt w:val="decimal"/>
+      <w:lvlText w:val="%8."/>
+      <w:lvlJc w:val="left"/>
+      <w:pPr>
+        <w:tabs>
+          <w:tab w:val="num" w:pos="5760"/>
+        </w:tabs>
+        <w:ind w:left="5760" w:hanging="360"/>
+      </w:pPr>
+    </w:lvl>
+    <w:lvl w:ilvl="8" w:tentative="1">
+      <w:start w:val="1"/>
+      <w:numFmt w:val="decimal"/>
+      <w:lvlText w:val="%9."/>
+      <w:lvlJc w:val="left"/>
+      <w:pPr>
+        <w:tabs>
+          <w:tab w:val="num" w:pos="6480"/>
+        </w:tabs>
+        <w:ind w:left="6480" w:hanging="360"/>
+      </w:pPr>
+    </w:lvl>
+  </w:abstractNum>
+  <w:abstractNum w:abstractNumId="24" w15:restartNumberingAfterBreak="0">
+    <w:nsid w:val="68F71F72"/>
+    <w:multiLevelType w:val="multilevel"/>
+    <w:tmpl w:val="144ABB82"/>
+    <w:lvl w:ilvl="0">
+      <w:start w:val="1"/>
+      <w:numFmt w:val="decimal"/>
+      <w:lvlText w:val="%1."/>
+      <w:lvlJc w:val="left"/>
+      <w:pPr>
+        <w:tabs>
+          <w:tab w:val="num" w:pos="720"/>
+        </w:tabs>
+        <w:ind w:left="720" w:hanging="360"/>
+      </w:pPr>
+    </w:lvl>
+    <w:lvl w:ilvl="1">
+      <w:start w:val="1"/>
+      <w:numFmt w:val="bullet"/>
+      <w:lvlText w:val="o"/>
+      <w:lvlJc w:val="left"/>
+      <w:pPr>
+        <w:tabs>
+          <w:tab w:val="num" w:pos="1440"/>
+        </w:tabs>
+        <w:ind w:left="1440" w:hanging="360"/>
+      </w:pPr>
+      <w:rPr>
+        <w:rFonts w:ascii="Courier New" w:hAnsi="Courier New" w:hint="default"/>
+        <w:sz w:val="20"/>
+      </w:rPr>
+    </w:lvl>
+    <w:lvl w:ilvl="2" w:tentative="1">
+      <w:start w:val="1"/>
+      <w:numFmt w:val="decimal"/>
+      <w:lvlText w:val="%3."/>
+      <w:lvlJc w:val="left"/>
+      <w:pPr>
+        <w:tabs>
+          <w:tab w:val="num" w:pos="2160"/>
+        </w:tabs>
+        <w:ind w:left="2160" w:hanging="360"/>
+      </w:pPr>
+    </w:lvl>
+    <w:lvl w:ilvl="3" w:tentative="1">
+      <w:start w:val="1"/>
+      <w:numFmt w:val="decimal"/>
+      <w:lvlText w:val="%4."/>
+      <w:lvlJc w:val="left"/>
+      <w:pPr>
+        <w:tabs>
+          <w:tab w:val="num" w:pos="2880"/>
+        </w:tabs>
+        <w:ind w:left="2880" w:hanging="360"/>
+      </w:pPr>
+    </w:lvl>
+    <w:lvl w:ilvl="4" w:tentative="1">
+      <w:start w:val="1"/>
+      <w:numFmt w:val="decimal"/>
+      <w:lvlText w:val="%5."/>
+      <w:lvlJc w:val="left"/>
+      <w:pPr>
+        <w:tabs>
+          <w:tab w:val="num" w:pos="3600"/>
+        </w:tabs>
+        <w:ind w:left="3600" w:hanging="360"/>
+      </w:pPr>
+    </w:lvl>
+    <w:lvl w:ilvl="5" w:tentative="1">
+      <w:start w:val="1"/>
+      <w:numFmt w:val="decimal"/>
+      <w:lvlText w:val="%6."/>
+      <w:lvlJc w:val="left"/>
+      <w:pPr>
+        <w:tabs>
+          <w:tab w:val="num" w:pos="4320"/>
+        </w:tabs>
+        <w:ind w:left="4320" w:hanging="360"/>
+      </w:pPr>
+    </w:lvl>
+    <w:lvl w:ilvl="6" w:tentative="1">
+      <w:start w:val="1"/>
+      <w:numFmt w:val="decimal"/>
+      <w:lvlText w:val="%7."/>
+      <w:lvlJc w:val="left"/>
+      <w:pPr>
+        <w:tabs>
+          <w:tab w:val="num" w:pos="5040"/>
+        </w:tabs>
+        <w:ind w:left="5040" w:hanging="360"/>
+      </w:pPr>
+    </w:lvl>
+    <w:lvl w:ilvl="7" w:tentative="1">
+      <w:start w:val="1"/>
+      <w:numFmt w:val="decimal"/>
+      <w:lvlText w:val="%8."/>
+      <w:lvlJc w:val="left"/>
+      <w:pPr>
+        <w:tabs>
+          <w:tab w:val="num" w:pos="5760"/>
+        </w:tabs>
+        <w:ind w:left="5760" w:hanging="360"/>
+      </w:pPr>
+    </w:lvl>
+    <w:lvl w:ilvl="8" w:tentative="1">
+      <w:start w:val="1"/>
+      <w:numFmt w:val="decimal"/>
+      <w:lvlText w:val="%9."/>
+      <w:lvlJc w:val="left"/>
+      <w:pPr>
+        <w:tabs>
+          <w:tab w:val="num" w:pos="6480"/>
+        </w:tabs>
+        <w:ind w:left="6480" w:hanging="360"/>
+      </w:pPr>
+    </w:lvl>
+  </w:abstractNum>
+  <w:abstractNum w:abstractNumId="25" w15:restartNumberingAfterBreak="0">
     <w:nsid w:val="69C33E50"/>
     <w:multiLevelType w:val="multilevel"/>
     <w:tmpl w:val="BC56E4BE"/>
@@ -16231,7 +17614,7 @@
       </w:pPr>
     </w:lvl>
   </w:abstractNum>
-  <w:abstractNum w:abstractNumId="19" w15:restartNumberingAfterBreak="0">
+  <w:abstractNum w:abstractNumId="26" w15:restartNumberingAfterBreak="0">
     <w:nsid w:val="6AEC23D9"/>
     <w:multiLevelType w:val="multilevel"/>
     <w:tmpl w:val="C5247D4A"/>
@@ -16347,7 +17730,7 @@
       </w:pPr>
     </w:lvl>
   </w:abstractNum>
-  <w:abstractNum w:abstractNumId="20" w15:restartNumberingAfterBreak="0">
+  <w:abstractNum w:abstractNumId="27" w15:restartNumberingAfterBreak="0">
     <w:nsid w:val="71771FCC"/>
     <w:multiLevelType w:val="multilevel"/>
     <w:tmpl w:val="422631BC"/>
@@ -16465,7 +17848,7 @@
       </w:pPr>
     </w:lvl>
   </w:abstractNum>
-  <w:abstractNum w:abstractNumId="21" w15:restartNumberingAfterBreak="0">
+  <w:abstractNum w:abstractNumId="28" w15:restartNumberingAfterBreak="0">
     <w:nsid w:val="72690525"/>
     <w:multiLevelType w:val="hybridMultilevel"/>
     <w:tmpl w:val="F872EFBC"/>
@@ -16578,7 +17961,7 @@
       </w:rPr>
     </w:lvl>
   </w:abstractNum>
-  <w:abstractNum w:abstractNumId="22" w15:restartNumberingAfterBreak="0">
+  <w:abstractNum w:abstractNumId="29" w15:restartNumberingAfterBreak="0">
     <w:nsid w:val="72E209D1"/>
     <w:multiLevelType w:val="hybridMultilevel"/>
     <w:tmpl w:val="0CC66A3A"/>
@@ -16667,7 +18050,7 @@
       </w:pPr>
     </w:lvl>
   </w:abstractNum>
-  <w:abstractNum w:abstractNumId="23" w15:restartNumberingAfterBreak="0">
+  <w:abstractNum w:abstractNumId="30" w15:restartNumberingAfterBreak="0">
     <w:nsid w:val="73AA0035"/>
     <w:multiLevelType w:val="hybridMultilevel"/>
     <w:tmpl w:val="5EB01482"/>
@@ -16780,7 +18163,7 @@
       </w:rPr>
     </w:lvl>
   </w:abstractNum>
-  <w:abstractNum w:abstractNumId="24" w15:restartNumberingAfterBreak="0">
+  <w:abstractNum w:abstractNumId="31" w15:restartNumberingAfterBreak="0">
     <w:nsid w:val="75650054"/>
     <w:multiLevelType w:val="hybridMultilevel"/>
     <w:tmpl w:val="3EFA753A"/>
@@ -16893,7 +18276,7 @@
       </w:rPr>
     </w:lvl>
   </w:abstractNum>
-  <w:abstractNum w:abstractNumId="25" w15:restartNumberingAfterBreak="0">
+  <w:abstractNum w:abstractNumId="32" w15:restartNumberingAfterBreak="0">
     <w:nsid w:val="7E6E0320"/>
     <w:multiLevelType w:val="multilevel"/>
     <w:tmpl w:val="DC0A0288"/>
@@ -17010,7 +18393,7 @@
       </w:pPr>
     </w:lvl>
   </w:abstractNum>
-  <w:abstractNum w:abstractNumId="26" w15:restartNumberingAfterBreak="0">
+  <w:abstractNum w:abstractNumId="33" w15:restartNumberingAfterBreak="0">
     <w:nsid w:val="7E6F3143"/>
     <w:multiLevelType w:val="hybridMultilevel"/>
     <w:tmpl w:val="1D1C0A84"/>
@@ -17124,85 +18507,106 @@
     </w:lvl>
   </w:abstractNum>
   <w:num w:numId="1">
-    <w:abstractNumId w:val="18"/>
+    <w:abstractNumId w:val="25"/>
   </w:num>
   <w:num w:numId="2">
-    <w:abstractNumId w:val="5"/>
+    <w:abstractNumId w:val="8"/>
   </w:num>
   <w:num w:numId="3">
-    <w:abstractNumId w:val="7"/>
+    <w:abstractNumId w:val="11"/>
   </w:num>
   <w:num w:numId="4">
+    <w:abstractNumId w:val="4"/>
+  </w:num>
+  <w:num w:numId="5">
     <w:abstractNumId w:val="3"/>
   </w:num>
-  <w:num w:numId="5">
-    <w:abstractNumId w:val="2"/>
-  </w:num>
   <w:num w:numId="6">
-    <w:abstractNumId w:val="9"/>
+    <w:abstractNumId w:val="13"/>
   </w:num>
   <w:num w:numId="7">
-    <w:abstractNumId w:val="26"/>
+    <w:abstractNumId w:val="33"/>
   </w:num>
   <w:num w:numId="8">
-    <w:abstractNumId w:val="8"/>
+    <w:abstractNumId w:val="12"/>
   </w:num>
   <w:num w:numId="9">
     <w:abstractNumId w:val="0"/>
   </w:num>
   <w:num w:numId="10">
+    <w:abstractNumId w:val="28"/>
+  </w:num>
+  <w:num w:numId="11">
+    <w:abstractNumId w:val="31"/>
+  </w:num>
+  <w:num w:numId="12">
+    <w:abstractNumId w:val="17"/>
+  </w:num>
+  <w:num w:numId="13">
+    <w:abstractNumId w:val="10"/>
+  </w:num>
+  <w:num w:numId="14">
+    <w:abstractNumId w:val="19"/>
+  </w:num>
+  <w:num w:numId="15">
+    <w:abstractNumId w:val="7"/>
+  </w:num>
+  <w:num w:numId="16">
+    <w:abstractNumId w:val="20"/>
+  </w:num>
+  <w:num w:numId="17">
+    <w:abstractNumId w:val="29"/>
+  </w:num>
+  <w:num w:numId="18">
+    <w:abstractNumId w:val="2"/>
+  </w:num>
+  <w:num w:numId="19">
+    <w:abstractNumId w:val="32"/>
+  </w:num>
+  <w:num w:numId="20">
+    <w:abstractNumId w:val="30"/>
+  </w:num>
+  <w:num w:numId="21">
+    <w:abstractNumId w:val="14"/>
+  </w:num>
+  <w:num w:numId="22">
+    <w:abstractNumId w:val="26"/>
+  </w:num>
+  <w:num w:numId="23">
+    <w:abstractNumId w:val="15"/>
+  </w:num>
+  <w:num w:numId="24">
+    <w:abstractNumId w:val="18"/>
+  </w:num>
+  <w:num w:numId="25">
+    <w:abstractNumId w:val="27"/>
+  </w:num>
+  <w:num w:numId="26">
     <w:abstractNumId w:val="21"/>
   </w:num>
-  <w:num w:numId="11">
+  <w:num w:numId="27">
+    <w:abstractNumId w:val="22"/>
+  </w:num>
+  <w:num w:numId="28">
+    <w:abstractNumId w:val="1"/>
+  </w:num>
+  <w:num w:numId="29">
+    <w:abstractNumId w:val="5"/>
+  </w:num>
+  <w:num w:numId="30">
+    <w:abstractNumId w:val="9"/>
+  </w:num>
+  <w:num w:numId="31">
+    <w:abstractNumId w:val="23"/>
+  </w:num>
+  <w:num w:numId="32">
+    <w:abstractNumId w:val="6"/>
+  </w:num>
+  <w:num w:numId="33">
     <w:abstractNumId w:val="24"/>
   </w:num>
-  <w:num w:numId="12">
-    <w:abstractNumId w:val="12"/>
-  </w:num>
-  <w:num w:numId="13">
-    <w:abstractNumId w:val="6"/>
-  </w:num>
-  <w:num w:numId="14">
-    <w:abstractNumId w:val="14"/>
-  </w:num>
-  <w:num w:numId="15">
-    <w:abstractNumId w:val="4"/>
-  </w:num>
-  <w:num w:numId="16">
-    <w:abstractNumId w:val="15"/>
-  </w:num>
-  <w:num w:numId="17">
-    <w:abstractNumId w:val="22"/>
-  </w:num>
-  <w:num w:numId="18">
-    <w:abstractNumId w:val="1"/>
-  </w:num>
-  <w:num w:numId="19">
-    <w:abstractNumId w:val="25"/>
-  </w:num>
-  <w:num w:numId="20">
-    <w:abstractNumId w:val="23"/>
-  </w:num>
-  <w:num w:numId="21">
-    <w:abstractNumId w:val="10"/>
-  </w:num>
-  <w:num w:numId="22">
-    <w:abstractNumId w:val="19"/>
-  </w:num>
-  <w:num w:numId="23">
-    <w:abstractNumId w:val="11"/>
-  </w:num>
-  <w:num w:numId="24">
-    <w:abstractNumId w:val="13"/>
-  </w:num>
-  <w:num w:numId="25">
-    <w:abstractNumId w:val="20"/>
-  </w:num>
-  <w:num w:numId="26">
+  <w:num w:numId="34">
     <w:abstractNumId w:val="16"/>
-  </w:num>
-  <w:num w:numId="27">
-    <w:abstractNumId w:val="17"/>
   </w:num>
   <w:numIdMacAtCleanup w:val="27"/>
 </w:numbering>
@@ -18192,6 +19596,11 @@
     <w:uiPriority w:val="99"/>
     <w:rsid w:val="004E78F3"/>
   </w:style>
+  <w:style w:type="character" w:customStyle="1" w:styleId="hljs-comment">
+    <w:name w:val="hljs-comment"/>
+    <w:basedOn w:val="DefaultParagraphFont"/>
+    <w:rsid w:val="000B115C"/>
+  </w:style>
 </w:styles>
 </file>
 

</xml_diff>